<commit_message>
Added encoder 8 and staus display
Encoder 8 added, so all encoders are now dual shaft

added a status display below the frequency display to show RX atten/NB etc and VFO split/lock (the latter two were there, but in separate text boxes)
</commit_message>
<xml_diff>
--- a/documentation/ODIN SDR console user guide.docx
+++ b/documentation/ODIN SDR console user guide.docx
@@ -65,7 +65,7 @@
           <v:shape id="_x0000_i1025" type="#_x0000_t75" style="width:483.75pt;height:284.25pt" o:ole="">
             <v:imagedata r:id="rId6" o:title=""/>
           </v:shape>
-          <o:OLEObject Type="Embed" ProgID="Visio.Drawing.15" ShapeID="_x0000_i1025" DrawAspect="Content" ObjectID="_1583252902" r:id="rId7"/>
+          <o:OLEObject Type="Embed" ProgID="Visio.Drawing.15" ShapeID="_x0000_i1025" DrawAspect="Content" ObjectID="_1584094816" r:id="rId7"/>
         </w:object>
       </w:r>
     </w:p>
@@ -93,15 +93,7 @@
         <w:t>by running</w:t>
       </w:r>
       <w:r>
-        <w:t xml:space="preserve"> the PC device </w:t>
-      </w:r>
-      <w:proofErr w:type="gramStart"/>
-      <w:r>
-        <w:t>manager, and</w:t>
-      </w:r>
-      <w:proofErr w:type="gramEnd"/>
-      <w:r>
-        <w:t xml:space="preserve"> look at the </w:t>
+        <w:t xml:space="preserve"> the PC device manager, and look at the </w:t>
       </w:r>
       <w:r>
         <w:t>“</w:t>
@@ -316,15 +308,25 @@
         </w:numPr>
       </w:pPr>
       <w:r>
-        <w:t xml:space="preserve">A single encoder to the right of the display can be set to any of the </w:t>
-      </w:r>
-      <w:proofErr w:type="gramStart"/>
-      <w:r>
-        <w:t>functions, but</w:t>
-      </w:r>
-      <w:proofErr w:type="gramEnd"/>
-      <w:r>
-        <w:t xml:space="preserve"> is intended to be a “multifunction” encoder. You can change the function “live” as follows:</w:t>
+        <w:t xml:space="preserve">A </w:t>
+      </w:r>
+      <w:r>
+        <w:t>dual</w:t>
+      </w:r>
+      <w:r>
+        <w:t xml:space="preserve"> encoder to the right of the display can be set to any of the functions, but i</w:t>
+      </w:r>
+      <w:r>
+        <w:t>t</w:t>
+      </w:r>
+      <w:r>
+        <w:t xml:space="preserve">s </w:t>
+      </w:r>
+      <w:r>
+        <w:t xml:space="preserve">top knob is </w:t>
+      </w:r>
+      <w:r>
+        <w:t>intended to be a “multifunction” encoder. You can change the function “live” as follows:</w:t>
       </w:r>
     </w:p>
     <w:p>
@@ -437,7 +439,19 @@
     </w:p>
     <w:p>
       <w:r>
-        <w:t>The console supports up to 23 pushbuttons. On the console, 4 of these are taken up by the “click” action of the rotary encoders; the remaining 19 are connected to tactile push switches.</w:t>
+        <w:t>The console supports up to 2</w:t>
+      </w:r>
+      <w:r>
+        <w:t>1</w:t>
+      </w:r>
+      <w:r>
+        <w:t xml:space="preserve"> pushbuttons. On the console, 4 of these are taken up by the “click” action of the rotary encoders; the remaining 1</w:t>
+      </w:r>
+      <w:r>
+        <w:t>7</w:t>
+      </w:r>
+      <w:r>
+        <w:t xml:space="preserve"> are connected to tactile push switches.</w:t>
       </w:r>
     </w:p>
     <w:tbl>
@@ -2522,21 +2536,19 @@
               <w:rPr>
                 <w:color w:val="FF0000"/>
               </w:rPr>
-              <w:t xml:space="preserve">Would one function” other VFO tune” be more useful: </w:t>
-            </w:r>
-            <w:proofErr w:type="gramStart"/>
+              <w:t>Would one function</w:t>
+            </w:r>
             <w:r>
               <w:rPr>
                 <w:color w:val="FF0000"/>
               </w:rPr>
-              <w:t>so</w:t>
-            </w:r>
-            <w:proofErr w:type="gramEnd"/>
+              <w:t xml:space="preserve"> “</w:t>
+            </w:r>
             <w:r>
               <w:rPr>
                 <w:color w:val="FF0000"/>
               </w:rPr>
-              <w:t xml:space="preserve"> if we’ve selected A, this would tune B?</w:t>
+              <w:t>other VFO tune” be more useful: so if we’ve selected A, this would tune B?</w:t>
             </w:r>
           </w:p>
         </w:tc>
@@ -3081,8 +3093,6 @@
             <w:r>
               <w:t>.</w:t>
             </w:r>
-            <w:bookmarkStart w:id="0" w:name="_GoBack"/>
-            <w:bookmarkEnd w:id="0"/>
           </w:p>
         </w:tc>
         <w:tc>
@@ -3101,6 +3111,10 @@
               <w:jc w:val="center"/>
             </w:pPr>
             <w:r>
+              <w:rPr>
+                <w:noProof/>
+                <w:lang w:eastAsia="en-GB"/>
+              </w:rPr>
               <w:drawing>
                 <wp:inline distT="0" distB="0" distL="0" distR="0" wp14:anchorId="7EBA6B06" wp14:editId="50A8B7BF">
                   <wp:extent cx="2872105" cy="1773555"/>
@@ -3186,6 +3200,10 @@
               <w:jc w:val="center"/>
             </w:pPr>
             <w:r>
+              <w:rPr>
+                <w:noProof/>
+                <w:lang w:eastAsia="en-GB"/>
+              </w:rPr>
               <w:drawing>
                 <wp:inline distT="0" distB="0" distL="0" distR="0" wp14:anchorId="06066397" wp14:editId="3E2751ED">
                   <wp:extent cx="2872105" cy="1778635"/>
@@ -4312,7 +4330,12 @@
             <w:pPr>
               <w:jc w:val="center"/>
             </w:pPr>
-            <w:r>
+            <w:bookmarkStart w:id="0" w:name="_GoBack"/>
+            <w:r>
+              <w:rPr>
+                <w:noProof/>
+                <w:lang w:eastAsia="en-GB"/>
+              </w:rPr>
               <w:drawing>
                 <wp:inline distT="0" distB="0" distL="0" distR="0" wp14:anchorId="7760FE42" wp14:editId="5F07187F">
                   <wp:extent cx="2872105" cy="1772920"/>
@@ -4349,6 +4372,7 @@
                 </wp:inline>
               </w:drawing>
             </w:r>
+            <w:bookmarkEnd w:id="0"/>
           </w:p>
         </w:tc>
       </w:tr>
@@ -4395,18 +4419,10 @@
               </w:numPr>
             </w:pPr>
             <w:r>
-              <w:t>On/</w:t>
-            </w:r>
-            <w:proofErr w:type="gramStart"/>
-            <w:r>
-              <w:t xml:space="preserve">off </w:t>
-            </w:r>
-            <w:r>
-              <w:t xml:space="preserve"> states</w:t>
-            </w:r>
-            <w:proofErr w:type="gramEnd"/>
-            <w:r>
-              <w:t xml:space="preserve"> for pushbuttons; </w:t>
+              <w:t xml:space="preserve">On/off </w:t>
+            </w:r>
+            <w:r>
+              <w:t xml:space="preserve"> states for pushbuttons; </w:t>
             </w:r>
           </w:p>
           <w:p>
@@ -4481,10 +4497,10 @@
             </w:pPr>
             <w:r>
               <w:drawing>
-                <wp:inline distT="0" distB="0" distL="0" distR="0" wp14:anchorId="7D0A0577" wp14:editId="04808F82">
-                  <wp:extent cx="2872105" cy="1758950"/>
+                <wp:inline distT="0" distB="0" distL="0" distR="0" wp14:anchorId="342A5D91" wp14:editId="585452A6">
+                  <wp:extent cx="2872105" cy="1714500"/>
                   <wp:effectExtent l="0" t="0" r="4445" b="0"/>
-                  <wp:docPr id="13" name="Picture 13"/>
+                  <wp:docPr id="3" name="Picture 3"/>
                   <wp:cNvGraphicFramePr>
                     <a:graphicFrameLocks xmlns:a="http://schemas.openxmlformats.org/drawingml/2006/main" noChangeAspect="1"/>
                   </wp:cNvGraphicFramePr>
@@ -4504,7 +4520,7 @@
                         <pic:spPr>
                           <a:xfrm>
                             <a:off x="0" y="0"/>
-                            <a:ext cx="2872105" cy="1758950"/>
+                            <a:ext cx="2872105" cy="1714500"/>
                           </a:xfrm>
                           <a:prstGeom prst="rect">
                             <a:avLst/>
@@ -4547,15 +4563,7 @@
     </w:p>
     <w:p>
       <w:r>
-        <w:t xml:space="preserve">The functions assigned to </w:t>
-      </w:r>
-      <w:proofErr w:type="gramStart"/>
-      <w:r>
-        <w:t>all of</w:t>
-      </w:r>
-      <w:proofErr w:type="gramEnd"/>
-      <w:r>
-        <w:t xml:space="preserve"> the encoders, pushbuttons and LEDs are user configurable. The initial “factory” settings will be as follows:</w:t>
+        <w:t>The functions assigned to all of the encoders, pushbuttons and LEDs are user configurable. The initial “factory” settings will be as follows:</w:t>
       </w:r>
     </w:p>
     <w:p>
@@ -4847,6 +4855,9 @@
             <w:r>
               <w:t>5</w:t>
             </w:r>
+            <w:r>
+              <w:t>A</w:t>
+            </w:r>
           </w:p>
         </w:tc>
         <w:tc>
@@ -4866,6 +4877,38 @@
           <w:p>
             <w:r>
               <w:t>Multifunction</w:t>
+            </w:r>
+          </w:p>
+        </w:tc>
+      </w:tr>
+      <w:tr>
+        <w:tc>
+          <w:tcPr>
+            <w:tcW w:w="3080" w:type="dxa"/>
+          </w:tcPr>
+          <w:p>
+            <w:r>
+              <w:t>5B</w:t>
+            </w:r>
+          </w:p>
+        </w:tc>
+        <w:tc>
+          <w:tcPr>
+            <w:tcW w:w="3081" w:type="dxa"/>
+          </w:tcPr>
+          <w:p>
+            <w:r>
+              <w:t>Drive</w:t>
+            </w:r>
+          </w:p>
+        </w:tc>
+        <w:tc>
+          <w:tcPr>
+            <w:tcW w:w="3081" w:type="dxa"/>
+          </w:tcPr>
+          <w:p>
+            <w:r>
+              <w:t>Drive</w:t>
             </w:r>
           </w:p>
         </w:tc>
@@ -4873,15 +4916,12 @@
     </w:tbl>
     <w:p>
       <w:r>
-        <w:t xml:space="preserve">(This gives </w:t>
-      </w:r>
-      <w:proofErr w:type="gramStart"/>
-      <w:r>
-        <w:t>the end result</w:t>
-      </w:r>
-      <w:proofErr w:type="gramEnd"/>
-      <w:r>
-        <w:t xml:space="preserve"> of each being single function)</w:t>
+        <w:t>(This gives the end result of each being single function)</w:t>
+      </w:r>
+    </w:p>
+    <w:p>
+      <w:r>
+        <w:t>(Note that encoder 4A/B likely to be allocated to “Diversity” gain &amp; phase)</w:t>
       </w:r>
     </w:p>
     <w:p>
@@ -5617,6 +5657,44 @@
           </w:tcPr>
           <w:p>
             <w:r>
+              <w:t>SW17</w:t>
+            </w:r>
+          </w:p>
+        </w:tc>
+        <w:tc>
+          <w:tcPr>
+            <w:tcW w:w="1848" w:type="dxa"/>
+          </w:tcPr>
+          <w:p/>
+        </w:tc>
+        <w:tc>
+          <w:tcPr>
+            <w:tcW w:w="1848" w:type="dxa"/>
+          </w:tcPr>
+          <w:p>
+            <w:r>
+              <w:t>9</w:t>
+            </w:r>
+          </w:p>
+        </w:tc>
+        <w:tc>
+          <w:tcPr>
+            <w:tcW w:w="3211" w:type="dxa"/>
+          </w:tcPr>
+          <w:p>
+            <w:r>
+              <w:t>Atten</w:t>
+            </w:r>
+          </w:p>
+        </w:tc>
+      </w:tr>
+      <w:tr>
+        <w:tc>
+          <w:tcPr>
+            <w:tcW w:w="1848" w:type="dxa"/>
+          </w:tcPr>
+          <w:p>
+            <w:r>
               <w:t>Encoder 2 push</w:t>
             </w:r>
           </w:p>
@@ -5655,7 +5733,7 @@
           </w:tcPr>
           <w:p>
             <w:r>
-              <w:t>SW17</w:t>
+              <w:t>Encoder 3 push</w:t>
             </w:r>
           </w:p>
         </w:tc>
@@ -5663,11 +5741,7 @@
           <w:tcPr>
             <w:tcW w:w="1848" w:type="dxa"/>
           </w:tcPr>
-          <w:p>
-            <w:r>
-              <w:t>LED7</w:t>
-            </w:r>
-          </w:p>
+          <w:p/>
         </w:tc>
         <w:tc>
           <w:tcPr>
@@ -5675,7 +5749,7 @@
           </w:tcPr>
           <w:p>
             <w:r>
-              <w:t>9</w:t>
+              <w:t>12</w:t>
             </w:r>
           </w:p>
         </w:tc>
@@ -5685,7 +5759,7 @@
           </w:tcPr>
           <w:p>
             <w:r>
-              <w:t>NR</w:t>
+              <w:t>Filter Reset</w:t>
             </w:r>
           </w:p>
         </w:tc>
@@ -5697,7 +5771,7 @@
           </w:tcPr>
           <w:p>
             <w:r>
-              <w:t>Encoder 3 push</w:t>
+              <w:t>Encoder 4 push</w:t>
             </w:r>
           </w:p>
         </w:tc>
@@ -5713,7 +5787,7 @@
           </w:tcPr>
           <w:p>
             <w:r>
-              <w:t>12</w:t>
+              <w:t>23</w:t>
             </w:r>
           </w:p>
         </w:tc>
@@ -5723,121 +5797,7 @@
           </w:tcPr>
           <w:p>
             <w:r>
-              <w:t>Filter Reset</w:t>
-            </w:r>
-          </w:p>
-        </w:tc>
-      </w:tr>
-      <w:tr>
-        <w:tc>
-          <w:tcPr>
-            <w:tcW w:w="1848" w:type="dxa"/>
-          </w:tcPr>
-          <w:p>
-            <w:r>
-              <w:t>SW18</w:t>
-            </w:r>
-          </w:p>
-        </w:tc>
-        <w:tc>
-          <w:tcPr>
-            <w:tcW w:w="1848" w:type="dxa"/>
-          </w:tcPr>
-          <w:p/>
-        </w:tc>
-        <w:tc>
-          <w:tcPr>
-            <w:tcW w:w="1848" w:type="dxa"/>
-          </w:tcPr>
-          <w:p>
-            <w:r>
-              <w:t>16</w:t>
-            </w:r>
-          </w:p>
-        </w:tc>
-        <w:tc>
-          <w:tcPr>
-            <w:tcW w:w="3211" w:type="dxa"/>
-          </w:tcPr>
-          <w:p>
-            <w:r>
-              <w:t>NB</w:t>
-            </w:r>
-          </w:p>
-        </w:tc>
-      </w:tr>
-      <w:tr>
-        <w:tc>
-          <w:tcPr>
-            <w:tcW w:w="1848" w:type="dxa"/>
-          </w:tcPr>
-          <w:p>
-            <w:r>
-              <w:t>Encoder 4 push</w:t>
-            </w:r>
-          </w:p>
-        </w:tc>
-        <w:tc>
-          <w:tcPr>
-            <w:tcW w:w="1848" w:type="dxa"/>
-          </w:tcPr>
-          <w:p/>
-        </w:tc>
-        <w:tc>
-          <w:tcPr>
-            <w:tcW w:w="1848" w:type="dxa"/>
-          </w:tcPr>
-          <w:p>
-            <w:r>
-              <w:t>23</w:t>
-            </w:r>
-          </w:p>
-        </w:tc>
-        <w:tc>
-          <w:tcPr>
-            <w:tcW w:w="3211" w:type="dxa"/>
-          </w:tcPr>
-          <w:p>
-            <w:r>
               <w:t>(No function)</w:t>
-            </w:r>
-          </w:p>
-        </w:tc>
-      </w:tr>
-      <w:tr>
-        <w:tc>
-          <w:tcPr>
-            <w:tcW w:w="1848" w:type="dxa"/>
-          </w:tcPr>
-          <w:p>
-            <w:r>
-              <w:t>SW19</w:t>
-            </w:r>
-          </w:p>
-        </w:tc>
-        <w:tc>
-          <w:tcPr>
-            <w:tcW w:w="1848" w:type="dxa"/>
-          </w:tcPr>
-          <w:p/>
-        </w:tc>
-        <w:tc>
-          <w:tcPr>
-            <w:tcW w:w="1848" w:type="dxa"/>
-          </w:tcPr>
-          <w:p>
-            <w:r>
-              <w:t>26</w:t>
-            </w:r>
-          </w:p>
-        </w:tc>
-        <w:tc>
-          <w:tcPr>
-            <w:tcW w:w="3211" w:type="dxa"/>
-          </w:tcPr>
-          <w:p>
-            <w:r>
-              <w:t>Atten</w:t>
             </w:r>
           </w:p>
         </w:tc>
@@ -7665,7 +7625,7 @@
 </file>
 
 <file path=customXml/itemProps1.xml><?xml version="1.0" encoding="utf-8"?>
-<ds:datastoreItem xmlns:ds="http://schemas.openxmlformats.org/officeDocument/2006/customXml" ds:itemID="{03F3F214-79FA-44B1-89A6-8F662BE4E878}">
+<ds:datastoreItem xmlns:ds="http://schemas.openxmlformats.org/officeDocument/2006/customXml" ds:itemID="{381ABAFC-3B5B-4A00-AB24-FCF12303E440}">
   <ds:schemaRefs>
     <ds:schemaRef ds:uri="http://schemas.openxmlformats.org/officeDocument/2006/bibliography"/>
   </ds:schemaRefs>

</xml_diff>

<commit_message>
Added variable filter display
Variable IF filter operation updated. Filter b/w shown on the display; controls anre now consistent in audio effect and their operation for different modes is automatically chosen.
</commit_message>
<xml_diff>
--- a/documentation/ODIN SDR console user guide.docx
+++ b/documentation/ODIN SDR console user guide.docx
@@ -42,7 +42,7 @@
     </w:p>
     <w:p>
       <w:r>
-        <w:object w:dxaOrig="9660" w:dyaOrig="5686" w14:anchorId="0C91A43F">
+        <w:object w:dxaOrig="9660" w:dyaOrig="5685" w14:anchorId="0C91A43F">
           <v:shapetype id="_x0000_t75" coordsize="21600,21600" o:spt="75" o:preferrelative="t" path="m@4@5l@4@11@9@11@9@5xe" filled="f" stroked="f">
             <v:stroke joinstyle="miter"/>
             <v:formulas>
@@ -62,10 +62,10 @@
             <v:path o:extrusionok="f" gradientshapeok="t" o:connecttype="rect"/>
             <o:lock v:ext="edit" aspectratio="t"/>
           </v:shapetype>
-          <v:shape id="_x0000_i1025" type="#_x0000_t75" style="width:483.75pt;height:284.25pt" o:ole="">
+          <v:shape id="_x0000_i1025" type="#_x0000_t75" style="width:484.1pt;height:284.25pt" o:ole="">
             <v:imagedata r:id="rId6" o:title=""/>
           </v:shape>
-          <o:OLEObject Type="Embed" ProgID="Visio.Drawing.15" ShapeID="_x0000_i1025" DrawAspect="Content" ObjectID="_1584094816" r:id="rId7"/>
+          <o:OLEObject Type="Embed" ProgID="Visio.Drawing.15" ShapeID="_x0000_i1025" DrawAspect="Content" ObjectID="_1585310169" r:id="rId7"/>
         </w:object>
       </w:r>
     </w:p>
@@ -84,40 +84,8 @@
     </w:p>
     <w:p>
       <w:r>
-        <w:t>The console connects to the PC using a USB cable. It may be necessary to install a USB serial port driver (where from?) to complete the connection.</w:t>
-      </w:r>
-      <w:r>
-        <w:t xml:space="preserve"> When installed it operates as a PC COM port; you can confirm its presence </w:t>
-      </w:r>
-      <w:r>
-        <w:t>by running</w:t>
-      </w:r>
-      <w:r>
-        <w:t xml:space="preserve"> the PC device manager, and look at the </w:t>
-      </w:r>
-      <w:r>
-        <w:t>“</w:t>
-      </w:r>
-      <w:r>
-        <w:t>P</w:t>
-      </w:r>
-      <w:r>
-        <w:t>orts</w:t>
-      </w:r>
-      <w:r>
-        <w:t xml:space="preserve"> (COM and LPT)</w:t>
-      </w:r>
-      <w:r>
-        <w:t>”</w:t>
-      </w:r>
-      <w:r>
-        <w:t xml:space="preserve"> section.</w:t>
-      </w:r>
-      <w:r>
-        <w:t xml:space="preserve"> The console doesn’t know which COM port is assigned to it by the PC – only the PC knows that!</w:t>
-      </w:r>
-    </w:p>
-    <w:p>
+        <w:t xml:space="preserve">The console connects to the PC using a USB cable. </w:t>
+      </w:r>
       <w:r>
         <w:t>When powered up, the console will normall</w:t>
       </w:r>
@@ -201,7 +169,10 @@
         <w:t>Select the COM port</w:t>
       </w:r>
       <w:r>
-        <w:t xml:space="preserve"> you saw in Device Manager</w:t>
+        <w:t xml:space="preserve"> </w:t>
+      </w:r>
+      <w:r>
+        <w:t>for your Odin console (see below for help)</w:t>
       </w:r>
     </w:p>
     <w:p>
@@ -226,9 +197,15 @@
           <w:ilvl w:val="0"/>
           <w:numId w:val="5"/>
         </w:numPr>
-      </w:pPr>
-      <w:r>
-        <w:t>Click “Enable CAT”</w:t>
+        <w:rPr>
+          <w:b/>
+        </w:rPr>
+      </w:pPr>
+      <w:r>
+        <w:rPr>
+          <w:b/>
+        </w:rPr>
+        <w:t>(Do NOT set Baud = 1200, or you may erase the Arduino!)</w:t>
       </w:r>
     </w:p>
     <w:p>
@@ -240,7 +217,7 @@
         </w:numPr>
       </w:pPr>
       <w:r>
-        <w:t>Click “OK” to close the setup window</w:t>
+        <w:t>Click “Enable CAT”</w:t>
       </w:r>
     </w:p>
     <w:p>
@@ -252,10 +229,48 @@
         </w:numPr>
       </w:pPr>
       <w:r>
+        <w:t>Click “OK” to close the setup window</w:t>
+      </w:r>
+    </w:p>
+    <w:p>
+      <w:pPr>
+        <w:pStyle w:val="ListParagraph"/>
+        <w:numPr>
+          <w:ilvl w:val="0"/>
+          <w:numId w:val="5"/>
+        </w:numPr>
+      </w:pPr>
+      <w:r>
         <w:t>…. And you are ready to go!</w:t>
       </w:r>
     </w:p>
-    <w:p/>
+    <w:p>
+      <w:r>
+        <w:t>Connection issues:</w:t>
+      </w:r>
+    </w:p>
+    <w:p>
+      <w:r>
+        <w:lastRenderedPageBreak/>
+        <w:t>When installed it operates as a PC COM port; you can confirm its presence by running the PC device manager, and look at the “Ports (COM and LPT)” section. The console doesn’t know which COM port is assigned to it by the PC – only the PC knows that!</w:t>
+      </w:r>
+    </w:p>
+    <w:p>
+      <w:r>
+        <w:t xml:space="preserve">It may be necessary to install a USB serial port driver (see advice here: </w:t>
+      </w:r>
+      <w:hyperlink r:id="rId8" w:history="1">
+        <w:r>
+          <w:rPr>
+            <w:rStyle w:val="Hyperlink"/>
+          </w:rPr>
+          <w:t>https://www.arduino.cc/en/Guide/DriverInstallation</w:t>
+        </w:r>
+      </w:hyperlink>
+      <w:r>
+        <w:t xml:space="preserve">) to complete the connection. If you have used a third party Arduino processor, you may need different device drivers. </w:t>
+      </w:r>
+    </w:p>
     <w:p>
       <w:pPr>
         <w:pStyle w:val="Heading1"/>
@@ -462,8 +477,7 @@
       </w:tblPr>
       <w:tblGrid>
         <w:gridCol w:w="2093"/>
-        <w:gridCol w:w="4252"/>
-        <w:gridCol w:w="2552"/>
+        <w:gridCol w:w="6379"/>
       </w:tblGrid>
       <w:tr>
         <w:tc>
@@ -488,7 +502,7 @@
         </w:tc>
         <w:tc>
           <w:tcPr>
-            <w:tcW w:w="4252" w:type="dxa"/>
+            <w:tcW w:w="6379" w:type="dxa"/>
           </w:tcPr>
           <w:p>
             <w:pPr>
@@ -505,25 +519,6 @@
             </w:r>
           </w:p>
         </w:tc>
-        <w:tc>
-          <w:tcPr>
-            <w:tcW w:w="2552" w:type="dxa"/>
-          </w:tcPr>
-          <w:p>
-            <w:pPr>
-              <w:keepNext/>
-              <w:rPr>
-                <w:b/>
-              </w:rPr>
-            </w:pPr>
-            <w:r>
-              <w:rPr>
-                <w:b/>
-              </w:rPr>
-              <w:t>Notes</w:t>
-            </w:r>
-          </w:p>
-        </w:tc>
       </w:tr>
       <w:tr>
         <w:tc>
@@ -541,7 +536,7 @@
         </w:tc>
         <w:tc>
           <w:tcPr>
-            <w:tcW w:w="4252" w:type="dxa"/>
+            <w:tcW w:w="6379" w:type="dxa"/>
           </w:tcPr>
           <w:p>
             <w:pPr>
@@ -552,16 +547,6 @@
             </w:r>
           </w:p>
         </w:tc>
-        <w:tc>
-          <w:tcPr>
-            <w:tcW w:w="2552" w:type="dxa"/>
-          </w:tcPr>
-          <w:p>
-            <w:pPr>
-              <w:keepNext/>
-            </w:pPr>
-          </w:p>
-        </w:tc>
       </w:tr>
       <w:tr>
         <w:tc>
@@ -579,7 +564,7 @@
         </w:tc>
         <w:tc>
           <w:tcPr>
-            <w:tcW w:w="4252" w:type="dxa"/>
+            <w:tcW w:w="6379" w:type="dxa"/>
           </w:tcPr>
           <w:p>
             <w:pPr>
@@ -590,16 +575,6 @@
             </w:r>
           </w:p>
         </w:tc>
-        <w:tc>
-          <w:tcPr>
-            <w:tcW w:w="2552" w:type="dxa"/>
-          </w:tcPr>
-          <w:p>
-            <w:pPr>
-              <w:keepNext/>
-            </w:pPr>
-          </w:p>
-        </w:tc>
       </w:tr>
       <w:tr>
         <w:tc>
@@ -617,7 +592,7 @@
         </w:tc>
         <w:tc>
           <w:tcPr>
-            <w:tcW w:w="4252" w:type="dxa"/>
+            <w:tcW w:w="6379" w:type="dxa"/>
           </w:tcPr>
           <w:p>
             <w:pPr>
@@ -628,16 +603,6 @@
             </w:r>
           </w:p>
         </w:tc>
-        <w:tc>
-          <w:tcPr>
-            <w:tcW w:w="2552" w:type="dxa"/>
-          </w:tcPr>
-          <w:p>
-            <w:pPr>
-              <w:keepNext/>
-            </w:pPr>
-          </w:p>
-        </w:tc>
       </w:tr>
       <w:tr>
         <w:tc>
@@ -655,7 +620,7 @@
         </w:tc>
         <w:tc>
           <w:tcPr>
-            <w:tcW w:w="4252" w:type="dxa"/>
+            <w:tcW w:w="6379" w:type="dxa"/>
           </w:tcPr>
           <w:p>
             <w:pPr>
@@ -666,16 +631,6 @@
             </w:r>
           </w:p>
         </w:tc>
-        <w:tc>
-          <w:tcPr>
-            <w:tcW w:w="2552" w:type="dxa"/>
-          </w:tcPr>
-          <w:p>
-            <w:pPr>
-              <w:keepNext/>
-            </w:pPr>
-          </w:p>
-        </w:tc>
       </w:tr>
       <w:tr>
         <w:tc>
@@ -693,7 +648,7 @@
         </w:tc>
         <w:tc>
           <w:tcPr>
-            <w:tcW w:w="4252" w:type="dxa"/>
+            <w:tcW w:w="6379" w:type="dxa"/>
           </w:tcPr>
           <w:p>
             <w:pPr>
@@ -712,16 +667,6 @@
             </w:r>
           </w:p>
         </w:tc>
-        <w:tc>
-          <w:tcPr>
-            <w:tcW w:w="2552" w:type="dxa"/>
-          </w:tcPr>
-          <w:p>
-            <w:pPr>
-              <w:keepNext/>
-            </w:pPr>
-          </w:p>
-        </w:tc>
       </w:tr>
       <w:tr>
         <w:tc>
@@ -739,7 +684,7 @@
         </w:tc>
         <w:tc>
           <w:tcPr>
-            <w:tcW w:w="4252" w:type="dxa"/>
+            <w:tcW w:w="6379" w:type="dxa"/>
           </w:tcPr>
           <w:p>
             <w:pPr>
@@ -750,16 +695,6 @@
             </w:r>
           </w:p>
         </w:tc>
-        <w:tc>
-          <w:tcPr>
-            <w:tcW w:w="2552" w:type="dxa"/>
-          </w:tcPr>
-          <w:p>
-            <w:pPr>
-              <w:keepNext/>
-            </w:pPr>
-          </w:p>
-        </w:tc>
       </w:tr>
       <w:tr>
         <w:tc>
@@ -777,7 +712,7 @@
         </w:tc>
         <w:tc>
           <w:tcPr>
-            <w:tcW w:w="4252" w:type="dxa"/>
+            <w:tcW w:w="6379" w:type="dxa"/>
           </w:tcPr>
           <w:p>
             <w:pPr>
@@ -788,16 +723,6 @@
             </w:r>
           </w:p>
         </w:tc>
-        <w:tc>
-          <w:tcPr>
-            <w:tcW w:w="2552" w:type="dxa"/>
-          </w:tcPr>
-          <w:p>
-            <w:pPr>
-              <w:keepNext/>
-            </w:pPr>
-          </w:p>
-        </w:tc>
       </w:tr>
       <w:tr>
         <w:tc>
@@ -815,7 +740,7 @@
         </w:tc>
         <w:tc>
           <w:tcPr>
-            <w:tcW w:w="4252" w:type="dxa"/>
+            <w:tcW w:w="6379" w:type="dxa"/>
           </w:tcPr>
           <w:p>
             <w:pPr>
@@ -826,16 +751,6 @@
             </w:r>
           </w:p>
         </w:tc>
-        <w:tc>
-          <w:tcPr>
-            <w:tcW w:w="2552" w:type="dxa"/>
-          </w:tcPr>
-          <w:p>
-            <w:pPr>
-              <w:keepNext/>
-            </w:pPr>
-          </w:p>
-        </w:tc>
       </w:tr>
       <w:tr>
         <w:tc>
@@ -853,7 +768,7 @@
         </w:tc>
         <w:tc>
           <w:tcPr>
-            <w:tcW w:w="4252" w:type="dxa"/>
+            <w:tcW w:w="6379" w:type="dxa"/>
           </w:tcPr>
           <w:p>
             <w:pPr>
@@ -864,16 +779,6 @@
             </w:r>
           </w:p>
         </w:tc>
-        <w:tc>
-          <w:tcPr>
-            <w:tcW w:w="2552" w:type="dxa"/>
-          </w:tcPr>
-          <w:p>
-            <w:pPr>
-              <w:keepNext/>
-            </w:pPr>
-          </w:p>
-        </w:tc>
       </w:tr>
       <w:tr>
         <w:tc>
@@ -891,7 +796,7 @@
         </w:tc>
         <w:tc>
           <w:tcPr>
-            <w:tcW w:w="4252" w:type="dxa"/>
+            <w:tcW w:w="6379" w:type="dxa"/>
           </w:tcPr>
           <w:p>
             <w:pPr>
@@ -902,16 +807,6 @@
             </w:r>
           </w:p>
         </w:tc>
-        <w:tc>
-          <w:tcPr>
-            <w:tcW w:w="2552" w:type="dxa"/>
-          </w:tcPr>
-          <w:p>
-            <w:pPr>
-              <w:keepNext/>
-            </w:pPr>
-          </w:p>
-        </w:tc>
       </w:tr>
       <w:tr>
         <w:tc>
@@ -929,7 +824,7 @@
         </w:tc>
         <w:tc>
           <w:tcPr>
-            <w:tcW w:w="4252" w:type="dxa"/>
+            <w:tcW w:w="6379" w:type="dxa"/>
           </w:tcPr>
           <w:p>
             <w:pPr>
@@ -940,16 +835,6 @@
             </w:r>
           </w:p>
         </w:tc>
-        <w:tc>
-          <w:tcPr>
-            <w:tcW w:w="2552" w:type="dxa"/>
-          </w:tcPr>
-          <w:p>
-            <w:pPr>
-              <w:keepNext/>
-            </w:pPr>
-          </w:p>
-        </w:tc>
       </w:tr>
       <w:tr>
         <w:tc>
@@ -967,7 +852,7 @@
         </w:tc>
         <w:tc>
           <w:tcPr>
-            <w:tcW w:w="4252" w:type="dxa"/>
+            <w:tcW w:w="6379" w:type="dxa"/>
           </w:tcPr>
           <w:p>
             <w:pPr>
@@ -978,16 +863,6 @@
             </w:r>
           </w:p>
         </w:tc>
-        <w:tc>
-          <w:tcPr>
-            <w:tcW w:w="2552" w:type="dxa"/>
-          </w:tcPr>
-          <w:p>
-            <w:pPr>
-              <w:keepNext/>
-            </w:pPr>
-          </w:p>
-        </w:tc>
       </w:tr>
       <w:tr>
         <w:tc>
@@ -1005,7 +880,7 @@
         </w:tc>
         <w:tc>
           <w:tcPr>
-            <w:tcW w:w="4252" w:type="dxa"/>
+            <w:tcW w:w="6379" w:type="dxa"/>
           </w:tcPr>
           <w:p>
             <w:pPr>
@@ -1016,16 +891,6 @@
             </w:r>
           </w:p>
         </w:tc>
-        <w:tc>
-          <w:tcPr>
-            <w:tcW w:w="2552" w:type="dxa"/>
-          </w:tcPr>
-          <w:p>
-            <w:pPr>
-              <w:keepNext/>
-            </w:pPr>
-          </w:p>
-        </w:tc>
       </w:tr>
       <w:tr>
         <w:tc>
@@ -1043,7 +908,7 @@
         </w:tc>
         <w:tc>
           <w:tcPr>
-            <w:tcW w:w="4252" w:type="dxa"/>
+            <w:tcW w:w="6379" w:type="dxa"/>
           </w:tcPr>
           <w:p>
             <w:pPr>
@@ -1054,16 +919,6 @@
             </w:r>
           </w:p>
         </w:tc>
-        <w:tc>
-          <w:tcPr>
-            <w:tcW w:w="2552" w:type="dxa"/>
-          </w:tcPr>
-          <w:p>
-            <w:pPr>
-              <w:keepNext/>
-            </w:pPr>
-          </w:p>
-        </w:tc>
       </w:tr>
       <w:tr>
         <w:tc>
@@ -1081,7 +936,7 @@
         </w:tc>
         <w:tc>
           <w:tcPr>
-            <w:tcW w:w="4252" w:type="dxa"/>
+            <w:tcW w:w="6379" w:type="dxa"/>
           </w:tcPr>
           <w:p>
             <w:pPr>
@@ -1092,16 +947,6 @@
             </w:r>
           </w:p>
         </w:tc>
-        <w:tc>
-          <w:tcPr>
-            <w:tcW w:w="2552" w:type="dxa"/>
-          </w:tcPr>
-          <w:p>
-            <w:pPr>
-              <w:keepNext/>
-            </w:pPr>
-          </w:p>
-        </w:tc>
       </w:tr>
       <w:tr>
         <w:tc>
@@ -1119,7 +964,7 @@
         </w:tc>
         <w:tc>
           <w:tcPr>
-            <w:tcW w:w="4252" w:type="dxa"/>
+            <w:tcW w:w="6379" w:type="dxa"/>
           </w:tcPr>
           <w:p>
             <w:pPr>
@@ -1130,16 +975,6 @@
             </w:r>
           </w:p>
         </w:tc>
-        <w:tc>
-          <w:tcPr>
-            <w:tcW w:w="2552" w:type="dxa"/>
-          </w:tcPr>
-          <w:p>
-            <w:pPr>
-              <w:keepNext/>
-            </w:pPr>
-          </w:p>
-        </w:tc>
       </w:tr>
       <w:tr>
         <w:tc>
@@ -1157,7 +992,7 @@
         </w:tc>
         <w:tc>
           <w:tcPr>
-            <w:tcW w:w="4252" w:type="dxa"/>
+            <w:tcW w:w="6379" w:type="dxa"/>
           </w:tcPr>
           <w:p>
             <w:pPr>
@@ -1168,16 +1003,6 @@
             </w:r>
           </w:p>
         </w:tc>
-        <w:tc>
-          <w:tcPr>
-            <w:tcW w:w="2552" w:type="dxa"/>
-          </w:tcPr>
-          <w:p>
-            <w:pPr>
-              <w:keepNext/>
-            </w:pPr>
-          </w:p>
-        </w:tc>
       </w:tr>
       <w:tr>
         <w:tc>
@@ -1195,7 +1020,7 @@
         </w:tc>
         <w:tc>
           <w:tcPr>
-            <w:tcW w:w="4252" w:type="dxa"/>
+            <w:tcW w:w="6379" w:type="dxa"/>
           </w:tcPr>
           <w:p>
             <w:pPr>
@@ -1206,16 +1031,6 @@
             </w:r>
           </w:p>
         </w:tc>
-        <w:tc>
-          <w:tcPr>
-            <w:tcW w:w="2552" w:type="dxa"/>
-          </w:tcPr>
-          <w:p>
-            <w:pPr>
-              <w:keepNext/>
-            </w:pPr>
-          </w:p>
-        </w:tc>
       </w:tr>
       <w:tr>
         <w:tc>
@@ -1233,7 +1048,7 @@
         </w:tc>
         <w:tc>
           <w:tcPr>
-            <w:tcW w:w="4252" w:type="dxa"/>
+            <w:tcW w:w="6379" w:type="dxa"/>
           </w:tcPr>
           <w:p>
             <w:pPr>
@@ -1244,16 +1059,6 @@
             </w:r>
           </w:p>
         </w:tc>
-        <w:tc>
-          <w:tcPr>
-            <w:tcW w:w="2552" w:type="dxa"/>
-          </w:tcPr>
-          <w:p>
-            <w:pPr>
-              <w:keepNext/>
-            </w:pPr>
-          </w:p>
-        </w:tc>
       </w:tr>
       <w:tr>
         <w:tc>
@@ -1271,7 +1076,7 @@
         </w:tc>
         <w:tc>
           <w:tcPr>
-            <w:tcW w:w="4252" w:type="dxa"/>
+            <w:tcW w:w="6379" w:type="dxa"/>
           </w:tcPr>
           <w:p>
             <w:pPr>
@@ -1282,16 +1087,6 @@
             </w:r>
           </w:p>
         </w:tc>
-        <w:tc>
-          <w:tcPr>
-            <w:tcW w:w="2552" w:type="dxa"/>
-          </w:tcPr>
-          <w:p>
-            <w:pPr>
-              <w:keepNext/>
-            </w:pPr>
-          </w:p>
-        </w:tc>
       </w:tr>
       <w:tr>
         <w:tc>
@@ -1309,7 +1104,7 @@
         </w:tc>
         <w:tc>
           <w:tcPr>
-            <w:tcW w:w="4252" w:type="dxa"/>
+            <w:tcW w:w="6379" w:type="dxa"/>
           </w:tcPr>
           <w:p>
             <w:pPr>
@@ -1325,16 +1120,6 @@
             </w:r>
           </w:p>
         </w:tc>
-        <w:tc>
-          <w:tcPr>
-            <w:tcW w:w="2552" w:type="dxa"/>
-          </w:tcPr>
-          <w:p>
-            <w:pPr>
-              <w:keepNext/>
-            </w:pPr>
-          </w:p>
-        </w:tc>
       </w:tr>
       <w:tr>
         <w:tc>
@@ -1352,7 +1137,7 @@
         </w:tc>
         <w:tc>
           <w:tcPr>
-            <w:tcW w:w="4252" w:type="dxa"/>
+            <w:tcW w:w="6379" w:type="dxa"/>
           </w:tcPr>
           <w:p>
             <w:pPr>
@@ -1363,16 +1148,6 @@
             </w:r>
           </w:p>
         </w:tc>
-        <w:tc>
-          <w:tcPr>
-            <w:tcW w:w="2552" w:type="dxa"/>
-          </w:tcPr>
-          <w:p>
-            <w:pPr>
-              <w:keepNext/>
-            </w:pPr>
-          </w:p>
-        </w:tc>
       </w:tr>
       <w:tr>
         <w:tc>
@@ -1390,7 +1165,7 @@
         </w:tc>
         <w:tc>
           <w:tcPr>
-            <w:tcW w:w="4252" w:type="dxa"/>
+            <w:tcW w:w="6379" w:type="dxa"/>
           </w:tcPr>
           <w:p>
             <w:pPr>
@@ -1401,16 +1176,6 @@
             </w:r>
           </w:p>
         </w:tc>
-        <w:tc>
-          <w:tcPr>
-            <w:tcW w:w="2552" w:type="dxa"/>
-          </w:tcPr>
-          <w:p>
-            <w:pPr>
-              <w:keepNext/>
-            </w:pPr>
-          </w:p>
-        </w:tc>
       </w:tr>
       <w:tr>
         <w:tc>
@@ -1428,7 +1193,7 @@
         </w:tc>
         <w:tc>
           <w:tcPr>
-            <w:tcW w:w="4252" w:type="dxa"/>
+            <w:tcW w:w="6379" w:type="dxa"/>
           </w:tcPr>
           <w:p>
             <w:pPr>
@@ -1447,16 +1212,6 @@
             </w:r>
           </w:p>
         </w:tc>
-        <w:tc>
-          <w:tcPr>
-            <w:tcW w:w="2552" w:type="dxa"/>
-          </w:tcPr>
-          <w:p>
-            <w:pPr>
-              <w:keepNext/>
-            </w:pPr>
-          </w:p>
-        </w:tc>
       </w:tr>
       <w:tr>
         <w:tc>
@@ -1474,7 +1229,7 @@
         </w:tc>
         <w:tc>
           <w:tcPr>
-            <w:tcW w:w="4252" w:type="dxa"/>
+            <w:tcW w:w="6379" w:type="dxa"/>
           </w:tcPr>
           <w:p>
             <w:pPr>
@@ -1485,16 +1240,6 @@
             </w:r>
           </w:p>
         </w:tc>
-        <w:tc>
-          <w:tcPr>
-            <w:tcW w:w="2552" w:type="dxa"/>
-          </w:tcPr>
-          <w:p>
-            <w:pPr>
-              <w:keepNext/>
-            </w:pPr>
-          </w:p>
-        </w:tc>
       </w:tr>
       <w:tr>
         <w:tc>
@@ -1512,7 +1257,7 @@
         </w:tc>
         <w:tc>
           <w:tcPr>
-            <w:tcW w:w="4252" w:type="dxa"/>
+            <w:tcW w:w="6379" w:type="dxa"/>
           </w:tcPr>
           <w:p>
             <w:pPr>
@@ -1523,16 +1268,6 @@
             </w:r>
           </w:p>
         </w:tc>
-        <w:tc>
-          <w:tcPr>
-            <w:tcW w:w="2552" w:type="dxa"/>
-          </w:tcPr>
-          <w:p>
-            <w:pPr>
-              <w:keepNext/>
-            </w:pPr>
-          </w:p>
-        </w:tc>
       </w:tr>
       <w:tr>
         <w:tc>
@@ -1550,36 +1285,14 @@
         </w:tc>
         <w:tc>
           <w:tcPr>
-            <w:tcW w:w="4252" w:type="dxa"/>
-          </w:tcPr>
-          <w:p>
-            <w:pPr>
-              <w:keepNext/>
-            </w:pPr>
-            <w:r>
-              <w:t>Turns on o</w:t>
-            </w:r>
-            <w:r>
-              <w:t>r</w:t>
-            </w:r>
-            <w:r>
-              <w:t xml:space="preserve"> off VOX operation</w:t>
-            </w:r>
-          </w:p>
-        </w:tc>
-        <w:tc>
-          <w:tcPr>
-            <w:tcW w:w="2552" w:type="dxa"/>
-          </w:tcPr>
-          <w:p>
-            <w:pPr>
-              <w:keepNext/>
-            </w:pPr>
-            <w:r>
-              <w:rPr>
-                <w:color w:val="FF0000"/>
-              </w:rPr>
-              <w:t>Not implemented yet</w:t>
+            <w:tcW w:w="6379" w:type="dxa"/>
+          </w:tcPr>
+          <w:p>
+            <w:pPr>
+              <w:keepNext/>
+            </w:pPr>
+            <w:r>
+              <w:t>Turns on or off VOX operation</w:t>
             </w:r>
           </w:p>
         </w:tc>
@@ -1594,13 +1307,41 @@
               <w:keepNext/>
             </w:pPr>
             <w:r>
+              <w:t>Diversity Fast/Slow</w:t>
+            </w:r>
+          </w:p>
+        </w:tc>
+        <w:tc>
+          <w:tcPr>
+            <w:tcW w:w="6379" w:type="dxa"/>
+          </w:tcPr>
+          <w:p>
+            <w:pPr>
+              <w:keepNext/>
+            </w:pPr>
+            <w:r>
+              <w:t>Changes the speed at which the encoders move the “dot” on the screen. Click to select a finer resolution; click again to set a coarse resolution for faster movement around the circle.</w:t>
+            </w:r>
+          </w:p>
+        </w:tc>
+      </w:tr>
+      <w:tr>
+        <w:tc>
+          <w:tcPr>
+            <w:tcW w:w="2093" w:type="dxa"/>
+          </w:tcPr>
+          <w:p>
+            <w:pPr>
+              <w:keepNext/>
+            </w:pPr>
+            <w:r>
               <w:t>Encoder click</w:t>
             </w:r>
           </w:p>
         </w:tc>
         <w:tc>
           <w:tcPr>
-            <w:tcW w:w="4252" w:type="dxa"/>
+            <w:tcW w:w="6379" w:type="dxa"/>
           </w:tcPr>
           <w:p>
             <w:pPr>
@@ -1609,16 +1350,6 @@
             <w:r>
               <w:t>Must be set for the “multifunction” encoder</w:t>
             </w:r>
-          </w:p>
-        </w:tc>
-        <w:tc>
-          <w:tcPr>
-            <w:tcW w:w="2552" w:type="dxa"/>
-          </w:tcPr>
-          <w:p>
-            <w:pPr>
-              <w:keepNext/>
-            </w:pPr>
           </w:p>
         </w:tc>
       </w:tr>
@@ -1645,8 +1376,7 @@
       </w:tblPr>
       <w:tblGrid>
         <w:gridCol w:w="1809"/>
-        <w:gridCol w:w="5103"/>
-        <w:gridCol w:w="2127"/>
+        <w:gridCol w:w="7230"/>
       </w:tblGrid>
       <w:tr>
         <w:tc>
@@ -1671,7 +1401,7 @@
         </w:tc>
         <w:tc>
           <w:tcPr>
-            <w:tcW w:w="5103" w:type="dxa"/>
+            <w:tcW w:w="7230" w:type="dxa"/>
           </w:tcPr>
           <w:p>
             <w:pPr>
@@ -1688,25 +1418,6 @@
             </w:r>
           </w:p>
         </w:tc>
-        <w:tc>
-          <w:tcPr>
-            <w:tcW w:w="2127" w:type="dxa"/>
-          </w:tcPr>
-          <w:p>
-            <w:pPr>
-              <w:keepNext/>
-              <w:rPr>
-                <w:b/>
-              </w:rPr>
-            </w:pPr>
-            <w:r>
-              <w:rPr>
-                <w:b/>
-              </w:rPr>
-              <w:t>Notes</w:t>
-            </w:r>
-          </w:p>
-        </w:tc>
       </w:tr>
       <w:tr>
         <w:tc>
@@ -1724,25 +1435,21 @@
         </w:tc>
         <w:tc>
           <w:tcPr>
-            <w:tcW w:w="5103" w:type="dxa"/>
-          </w:tcPr>
-          <w:p>
-            <w:pPr>
-              <w:keepNext/>
-            </w:pPr>
-            <w:r>
-              <w:t>Indicated MOX initiated by the console. Not illuminated if activated by the PC.</w:t>
-            </w:r>
-          </w:p>
-        </w:tc>
-        <w:tc>
-          <w:tcPr>
-            <w:tcW w:w="2127" w:type="dxa"/>
-          </w:tcPr>
-          <w:p>
-            <w:pPr>
-              <w:keepNext/>
-            </w:pPr>
+            <w:tcW w:w="7230" w:type="dxa"/>
+          </w:tcPr>
+          <w:p>
+            <w:pPr>
+              <w:keepNext/>
+            </w:pPr>
+            <w:r>
+              <w:t>Indicate</w:t>
+            </w:r>
+            <w:r>
+              <w:t>s</w:t>
+            </w:r>
+            <w:r>
+              <w:t xml:space="preserve"> MOX initiated by the console. Not illuminated if activated by the PC.</w:t>
+            </w:r>
           </w:p>
         </w:tc>
       </w:tr>
@@ -1762,7 +1469,7 @@
         </w:tc>
         <w:tc>
           <w:tcPr>
-            <w:tcW w:w="5103" w:type="dxa"/>
+            <w:tcW w:w="7230" w:type="dxa"/>
           </w:tcPr>
           <w:p>
             <w:pPr>
@@ -1773,16 +1480,6 @@
             </w:r>
           </w:p>
         </w:tc>
-        <w:tc>
-          <w:tcPr>
-            <w:tcW w:w="2127" w:type="dxa"/>
-          </w:tcPr>
-          <w:p>
-            <w:pPr>
-              <w:keepNext/>
-            </w:pPr>
-          </w:p>
-        </w:tc>
       </w:tr>
       <w:tr>
         <w:tc>
@@ -1800,7 +1497,7 @@
         </w:tc>
         <w:tc>
           <w:tcPr>
-            <w:tcW w:w="5103" w:type="dxa"/>
+            <w:tcW w:w="7230" w:type="dxa"/>
           </w:tcPr>
           <w:p>
             <w:pPr>
@@ -1811,16 +1508,6 @@
             </w:r>
           </w:p>
         </w:tc>
-        <w:tc>
-          <w:tcPr>
-            <w:tcW w:w="2127" w:type="dxa"/>
-          </w:tcPr>
-          <w:p>
-            <w:pPr>
-              <w:keepNext/>
-            </w:pPr>
-          </w:p>
-        </w:tc>
       </w:tr>
       <w:tr>
         <w:tc>
@@ -1838,7 +1525,7 @@
         </w:tc>
         <w:tc>
           <w:tcPr>
-            <w:tcW w:w="5103" w:type="dxa"/>
+            <w:tcW w:w="7230" w:type="dxa"/>
           </w:tcPr>
           <w:p>
             <w:pPr>
@@ -1849,16 +1536,6 @@
             </w:r>
           </w:p>
         </w:tc>
-        <w:tc>
-          <w:tcPr>
-            <w:tcW w:w="2127" w:type="dxa"/>
-          </w:tcPr>
-          <w:p>
-            <w:pPr>
-              <w:keepNext/>
-            </w:pPr>
-          </w:p>
-        </w:tc>
       </w:tr>
       <w:tr>
         <w:tc>
@@ -1881,7 +1558,7 @@
         </w:tc>
         <w:tc>
           <w:tcPr>
-            <w:tcW w:w="5103" w:type="dxa"/>
+            <w:tcW w:w="7230" w:type="dxa"/>
           </w:tcPr>
           <w:p>
             <w:pPr>
@@ -1892,16 +1569,6 @@
             </w:r>
           </w:p>
         </w:tc>
-        <w:tc>
-          <w:tcPr>
-            <w:tcW w:w="2127" w:type="dxa"/>
-          </w:tcPr>
-          <w:p>
-            <w:pPr>
-              <w:keepNext/>
-            </w:pPr>
-          </w:p>
-        </w:tc>
       </w:tr>
       <w:tr>
         <w:tc>
@@ -1919,7 +1586,7 @@
         </w:tc>
         <w:tc>
           <w:tcPr>
-            <w:tcW w:w="5103" w:type="dxa"/>
+            <w:tcW w:w="7230" w:type="dxa"/>
           </w:tcPr>
           <w:p>
             <w:pPr>
@@ -1930,16 +1597,6 @@
             </w:r>
           </w:p>
         </w:tc>
-        <w:tc>
-          <w:tcPr>
-            <w:tcW w:w="2127" w:type="dxa"/>
-          </w:tcPr>
-          <w:p>
-            <w:pPr>
-              <w:keepNext/>
-            </w:pPr>
-          </w:p>
-        </w:tc>
       </w:tr>
       <w:tr>
         <w:tc>
@@ -1957,7 +1614,7 @@
         </w:tc>
         <w:tc>
           <w:tcPr>
-            <w:tcW w:w="5103" w:type="dxa"/>
+            <w:tcW w:w="7230" w:type="dxa"/>
           </w:tcPr>
           <w:p>
             <w:pPr>
@@ -1968,16 +1625,6 @@
             </w:r>
           </w:p>
         </w:tc>
-        <w:tc>
-          <w:tcPr>
-            <w:tcW w:w="2127" w:type="dxa"/>
-          </w:tcPr>
-          <w:p>
-            <w:pPr>
-              <w:keepNext/>
-            </w:pPr>
-          </w:p>
-        </w:tc>
       </w:tr>
       <w:tr>
         <w:tc>
@@ -1995,7 +1642,7 @@
         </w:tc>
         <w:tc>
           <w:tcPr>
-            <w:tcW w:w="5103" w:type="dxa"/>
+            <w:tcW w:w="7230" w:type="dxa"/>
           </w:tcPr>
           <w:p>
             <w:pPr>
@@ -2006,16 +1653,6 @@
             </w:r>
           </w:p>
         </w:tc>
-        <w:tc>
-          <w:tcPr>
-            <w:tcW w:w="2127" w:type="dxa"/>
-          </w:tcPr>
-          <w:p>
-            <w:pPr>
-              <w:keepNext/>
-            </w:pPr>
-          </w:p>
-        </w:tc>
       </w:tr>
       <w:tr>
         <w:tc>
@@ -2033,7 +1670,7 @@
         </w:tc>
         <w:tc>
           <w:tcPr>
-            <w:tcW w:w="5103" w:type="dxa"/>
+            <w:tcW w:w="7230" w:type="dxa"/>
           </w:tcPr>
           <w:p>
             <w:pPr>
@@ -2044,16 +1681,6 @@
             </w:r>
           </w:p>
         </w:tc>
-        <w:tc>
-          <w:tcPr>
-            <w:tcW w:w="2127" w:type="dxa"/>
-          </w:tcPr>
-          <w:p>
-            <w:pPr>
-              <w:keepNext/>
-            </w:pPr>
-          </w:p>
-        </w:tc>
       </w:tr>
       <w:tr>
         <w:tc>
@@ -2071,7 +1698,7 @@
         </w:tc>
         <w:tc>
           <w:tcPr>
-            <w:tcW w:w="5103" w:type="dxa"/>
+            <w:tcW w:w="7230" w:type="dxa"/>
           </w:tcPr>
           <w:p>
             <w:pPr>
@@ -2082,16 +1709,6 @@
             </w:r>
           </w:p>
         </w:tc>
-        <w:tc>
-          <w:tcPr>
-            <w:tcW w:w="2127" w:type="dxa"/>
-          </w:tcPr>
-          <w:p>
-            <w:pPr>
-              <w:keepNext/>
-            </w:pPr>
-          </w:p>
-        </w:tc>
       </w:tr>
       <w:tr>
         <w:tc>
@@ -2109,7 +1726,7 @@
         </w:tc>
         <w:tc>
           <w:tcPr>
-            <w:tcW w:w="5103" w:type="dxa"/>
+            <w:tcW w:w="7230" w:type="dxa"/>
           </w:tcPr>
           <w:p>
             <w:pPr>
@@ -2120,16 +1737,6 @@
             </w:r>
           </w:p>
         </w:tc>
-        <w:tc>
-          <w:tcPr>
-            <w:tcW w:w="2127" w:type="dxa"/>
-          </w:tcPr>
-          <w:p>
-            <w:pPr>
-              <w:keepNext/>
-            </w:pPr>
-          </w:p>
-        </w:tc>
       </w:tr>
       <w:tr>
         <w:tc>
@@ -2147,7 +1754,7 @@
         </w:tc>
         <w:tc>
           <w:tcPr>
-            <w:tcW w:w="5103" w:type="dxa"/>
+            <w:tcW w:w="7230" w:type="dxa"/>
           </w:tcPr>
           <w:p>
             <w:pPr>
@@ -2156,16 +1763,6 @@
             <w:r>
               <w:t>If lit, VFO is selected for the console.</w:t>
             </w:r>
-          </w:p>
-        </w:tc>
-        <w:tc>
-          <w:tcPr>
-            <w:tcW w:w="2127" w:type="dxa"/>
-          </w:tcPr>
-          <w:p>
-            <w:pPr>
-              <w:keepNext/>
-            </w:pPr>
           </w:p>
         </w:tc>
       </w:tr>
@@ -2239,10 +1836,12 @@
       </w:tblPr>
       <w:tblGrid>
         <w:gridCol w:w="1951"/>
-        <w:gridCol w:w="4961"/>
-        <w:gridCol w:w="2127"/>
+        <w:gridCol w:w="7088"/>
       </w:tblGrid>
       <w:tr>
+        <w:trPr>
+          <w:cantSplit/>
+        </w:trPr>
         <w:tc>
           <w:tcPr>
             <w:tcW w:w="1951" w:type="dxa"/>
@@ -2263,7 +1862,7 @@
         </w:tc>
         <w:tc>
           <w:tcPr>
-            <w:tcW w:w="4961" w:type="dxa"/>
+            <w:tcW w:w="7088" w:type="dxa"/>
           </w:tcPr>
           <w:p>
             <w:pPr>
@@ -2280,27 +1879,11 @@
             </w:r>
           </w:p>
         </w:tc>
-        <w:tc>
-          <w:tcPr>
-            <w:tcW w:w="2127" w:type="dxa"/>
-          </w:tcPr>
-          <w:p>
-            <w:pPr>
-              <w:keepNext/>
-              <w:rPr>
-                <w:b/>
-              </w:rPr>
-            </w:pPr>
-            <w:r>
-              <w:rPr>
-                <w:b/>
-              </w:rPr>
-              <w:t>Notes</w:t>
-            </w:r>
-          </w:p>
-        </w:tc>
-      </w:tr>
-      <w:tr>
+      </w:tr>
+      <w:tr>
+        <w:trPr>
+          <w:cantSplit/>
+        </w:trPr>
         <w:tc>
           <w:tcPr>
             <w:tcW w:w="1951" w:type="dxa"/>
@@ -2313,7 +1896,7 @@
         </w:tc>
         <w:tc>
           <w:tcPr>
-            <w:tcW w:w="4961" w:type="dxa"/>
+            <w:tcW w:w="7088" w:type="dxa"/>
           </w:tcPr>
           <w:p>
             <w:r>
@@ -2321,14 +1904,11 @@
             </w:r>
           </w:p>
         </w:tc>
-        <w:tc>
-          <w:tcPr>
-            <w:tcW w:w="2127" w:type="dxa"/>
-          </w:tcPr>
-          <w:p/>
-        </w:tc>
-      </w:tr>
-      <w:tr>
+      </w:tr>
+      <w:tr>
+        <w:trPr>
+          <w:cantSplit/>
+        </w:trPr>
         <w:tc>
           <w:tcPr>
             <w:tcW w:w="1951" w:type="dxa"/>
@@ -2341,7 +1921,7 @@
         </w:tc>
         <w:tc>
           <w:tcPr>
-            <w:tcW w:w="4961" w:type="dxa"/>
+            <w:tcW w:w="7088" w:type="dxa"/>
           </w:tcPr>
           <w:p>
             <w:r>
@@ -2349,14 +1929,11 @@
             </w:r>
           </w:p>
         </w:tc>
-        <w:tc>
-          <w:tcPr>
-            <w:tcW w:w="2127" w:type="dxa"/>
-          </w:tcPr>
-          <w:p/>
-        </w:tc>
-      </w:tr>
-      <w:tr>
+      </w:tr>
+      <w:tr>
+        <w:trPr>
+          <w:cantSplit/>
+        </w:trPr>
         <w:tc>
           <w:tcPr>
             <w:tcW w:w="1951" w:type="dxa"/>
@@ -2369,7 +1946,7 @@
         </w:tc>
         <w:tc>
           <w:tcPr>
-            <w:tcW w:w="4961" w:type="dxa"/>
+            <w:tcW w:w="7088" w:type="dxa"/>
           </w:tcPr>
           <w:p>
             <w:r>
@@ -2377,14 +1954,11 @@
             </w:r>
           </w:p>
         </w:tc>
-        <w:tc>
-          <w:tcPr>
-            <w:tcW w:w="2127" w:type="dxa"/>
-          </w:tcPr>
-          <w:p/>
-        </w:tc>
-      </w:tr>
-      <w:tr>
+      </w:tr>
+      <w:tr>
+        <w:trPr>
+          <w:cantSplit/>
+        </w:trPr>
         <w:tc>
           <w:tcPr>
             <w:tcW w:w="1951" w:type="dxa"/>
@@ -2397,30 +1971,19 @@
         </w:tc>
         <w:tc>
           <w:tcPr>
-            <w:tcW w:w="4961" w:type="dxa"/>
-          </w:tcPr>
-          <w:p>
-            <w:r>
-              <w:t>Adjusts the upper edge of the IF filter passband, to remove QRM. Uses “VAR1” filter.</w:t>
-            </w:r>
-          </w:p>
-        </w:tc>
-        <w:tc>
-          <w:tcPr>
-            <w:tcW w:w="2127" w:type="dxa"/>
-            <w:vMerge w:val="restart"/>
-          </w:tcPr>
-          <w:p>
-            <w:r>
-              <w:rPr>
-                <w:color w:val="FF0000"/>
-              </w:rPr>
-              <w:t>We may need to swap the “low” and “high” functions for LSB type modes to give the same outcome at AF</w:t>
-            </w:r>
-          </w:p>
-        </w:tc>
-      </w:tr>
-      <w:tr>
+            <w:tcW w:w="7088" w:type="dxa"/>
+          </w:tcPr>
+          <w:p>
+            <w:r>
+              <w:t>Adjusts the edge of the IF filter passband, to remove QRM at high audio frequencies. Uses “VAR1” filter.</w:t>
+            </w:r>
+          </w:p>
+        </w:tc>
+      </w:tr>
+      <w:tr>
+        <w:trPr>
+          <w:cantSplit/>
+        </w:trPr>
         <w:tc>
           <w:tcPr>
             <w:tcW w:w="1951" w:type="dxa"/>
@@ -2433,23 +1996,19 @@
         </w:tc>
         <w:tc>
           <w:tcPr>
-            <w:tcW w:w="4961" w:type="dxa"/>
-          </w:tcPr>
-          <w:p>
-            <w:r>
-              <w:t>Adjusts the lower edge of the IF filter passband, to remove QRM. Uses “VAR1” filter.</w:t>
-            </w:r>
-          </w:p>
-        </w:tc>
-        <w:tc>
-          <w:tcPr>
-            <w:tcW w:w="2127" w:type="dxa"/>
-            <w:vMerge/>
-          </w:tcPr>
-          <w:p/>
-        </w:tc>
-      </w:tr>
-      <w:tr>
+            <w:tcW w:w="7088" w:type="dxa"/>
+          </w:tcPr>
+          <w:p>
+            <w:r>
+              <w:t>Adjusts the edge of the IF filter passband, to remove QRM at low audio frequencies. Uses “VAR1” filter.</w:t>
+            </w:r>
+          </w:p>
+        </w:tc>
+      </w:tr>
+      <w:tr>
+        <w:trPr>
+          <w:cantSplit/>
+        </w:trPr>
         <w:tc>
           <w:tcPr>
             <w:tcW w:w="1951" w:type="dxa"/>
@@ -2462,7 +2021,7 @@
         </w:tc>
         <w:tc>
           <w:tcPr>
-            <w:tcW w:w="4961" w:type="dxa"/>
+            <w:tcW w:w="7088" w:type="dxa"/>
           </w:tcPr>
           <w:p>
             <w:r>
@@ -2470,14 +2029,11 @@
             </w:r>
           </w:p>
         </w:tc>
-        <w:tc>
-          <w:tcPr>
-            <w:tcW w:w="2127" w:type="dxa"/>
-          </w:tcPr>
-          <w:p/>
-        </w:tc>
-      </w:tr>
-      <w:tr>
+      </w:tr>
+      <w:tr>
+        <w:trPr>
+          <w:cantSplit/>
+        </w:trPr>
         <w:tc>
           <w:tcPr>
             <w:tcW w:w="1951" w:type="dxa"/>
@@ -2490,7 +2046,7 @@
         </w:tc>
         <w:tc>
           <w:tcPr>
-            <w:tcW w:w="4961" w:type="dxa"/>
+            <w:tcW w:w="7088" w:type="dxa"/>
           </w:tcPr>
           <w:p>
             <w:r>
@@ -2498,14 +2054,11 @@
             </w:r>
           </w:p>
         </w:tc>
-        <w:tc>
-          <w:tcPr>
-            <w:tcW w:w="2127" w:type="dxa"/>
-          </w:tcPr>
-          <w:p/>
-        </w:tc>
-      </w:tr>
-      <w:tr>
+      </w:tr>
+      <w:tr>
+        <w:trPr>
+          <w:cantSplit/>
+        </w:trPr>
         <w:tc>
           <w:tcPr>
             <w:tcW w:w="1951" w:type="dxa"/>
@@ -2518,7 +2071,7 @@
         </w:tc>
         <w:tc>
           <w:tcPr>
-            <w:tcW w:w="4961" w:type="dxa"/>
+            <w:tcW w:w="7088" w:type="dxa"/>
           </w:tcPr>
           <w:p>
             <w:r>
@@ -2526,34 +2079,11 @@
             </w:r>
           </w:p>
         </w:tc>
-        <w:tc>
-          <w:tcPr>
-            <w:tcW w:w="2127" w:type="dxa"/>
-            <w:vMerge w:val="restart"/>
-          </w:tcPr>
-          <w:p>
-            <w:r>
-              <w:rPr>
-                <w:color w:val="FF0000"/>
-              </w:rPr>
-              <w:t>Would one function</w:t>
-            </w:r>
-            <w:r>
-              <w:rPr>
-                <w:color w:val="FF0000"/>
-              </w:rPr>
-              <w:t xml:space="preserve"> “</w:t>
-            </w:r>
-            <w:r>
-              <w:rPr>
-                <w:color w:val="FF0000"/>
-              </w:rPr>
-              <w:t>other VFO tune” be more useful: so if we’ve selected A, this would tune B?</w:t>
-            </w:r>
-          </w:p>
-        </w:tc>
-      </w:tr>
-      <w:tr>
+      </w:tr>
+      <w:tr>
+        <w:trPr>
+          <w:cantSplit/>
+        </w:trPr>
         <w:tc>
           <w:tcPr>
             <w:tcW w:w="1951" w:type="dxa"/>
@@ -2566,7 +2096,7 @@
         </w:tc>
         <w:tc>
           <w:tcPr>
-            <w:tcW w:w="4961" w:type="dxa"/>
+            <w:tcW w:w="7088" w:type="dxa"/>
           </w:tcPr>
           <w:p>
             <w:r>
@@ -2574,15 +2104,11 @@
             </w:r>
           </w:p>
         </w:tc>
-        <w:tc>
-          <w:tcPr>
-            <w:tcW w:w="2127" w:type="dxa"/>
-            <w:vMerge/>
-          </w:tcPr>
-          <w:p/>
-        </w:tc>
-      </w:tr>
-      <w:tr>
+      </w:tr>
+      <w:tr>
+        <w:trPr>
+          <w:cantSplit/>
+        </w:trPr>
         <w:tc>
           <w:tcPr>
             <w:tcW w:w="1951" w:type="dxa"/>
@@ -2595,7 +2121,7 @@
         </w:tc>
         <w:tc>
           <w:tcPr>
-            <w:tcW w:w="4961" w:type="dxa"/>
+            <w:tcW w:w="7088" w:type="dxa"/>
           </w:tcPr>
           <w:p>
             <w:r>
@@ -2603,14 +2129,11 @@
             </w:r>
           </w:p>
         </w:tc>
-        <w:tc>
-          <w:tcPr>
-            <w:tcW w:w="2127" w:type="dxa"/>
-          </w:tcPr>
-          <w:p/>
-        </w:tc>
-      </w:tr>
-      <w:tr>
+      </w:tr>
+      <w:tr>
+        <w:trPr>
+          <w:cantSplit/>
+        </w:trPr>
         <w:tc>
           <w:tcPr>
             <w:tcW w:w="1951" w:type="dxa"/>
@@ -2623,7 +2146,7 @@
         </w:tc>
         <w:tc>
           <w:tcPr>
-            <w:tcW w:w="4961" w:type="dxa"/>
+            <w:tcW w:w="7088" w:type="dxa"/>
           </w:tcPr>
           <w:p>
             <w:r>
@@ -2631,14 +2154,11 @@
             </w:r>
           </w:p>
         </w:tc>
-        <w:tc>
-          <w:tcPr>
-            <w:tcW w:w="2127" w:type="dxa"/>
-          </w:tcPr>
-          <w:p/>
-        </w:tc>
-      </w:tr>
-      <w:tr>
+      </w:tr>
+      <w:tr>
+        <w:trPr>
+          <w:cantSplit/>
+        </w:trPr>
         <w:tc>
           <w:tcPr>
             <w:tcW w:w="1951" w:type="dxa"/>
@@ -2656,7 +2176,7 @@
         </w:tc>
         <w:tc>
           <w:tcPr>
-            <w:tcW w:w="4961" w:type="dxa"/>
+            <w:tcW w:w="7088" w:type="dxa"/>
           </w:tcPr>
           <w:p>
             <w:r>
@@ -2664,14 +2184,11 @@
             </w:r>
           </w:p>
         </w:tc>
-        <w:tc>
-          <w:tcPr>
-            <w:tcW w:w="2127" w:type="dxa"/>
-          </w:tcPr>
-          <w:p/>
-        </w:tc>
-      </w:tr>
-      <w:tr>
+      </w:tr>
+      <w:tr>
+        <w:trPr>
+          <w:cantSplit/>
+        </w:trPr>
         <w:tc>
           <w:tcPr>
             <w:tcW w:w="1951" w:type="dxa"/>
@@ -2684,7 +2201,7 @@
         </w:tc>
         <w:tc>
           <w:tcPr>
-            <w:tcW w:w="4961" w:type="dxa"/>
+            <w:tcW w:w="7088" w:type="dxa"/>
           </w:tcPr>
           <w:p>
             <w:r>
@@ -2700,14 +2217,11 @@
             </w:r>
           </w:p>
         </w:tc>
-        <w:tc>
-          <w:tcPr>
-            <w:tcW w:w="2127" w:type="dxa"/>
-          </w:tcPr>
-          <w:p/>
-        </w:tc>
-      </w:tr>
-      <w:tr>
+      </w:tr>
+      <w:tr>
+        <w:trPr>
+          <w:cantSplit/>
+        </w:trPr>
         <w:tc>
           <w:tcPr>
             <w:tcW w:w="1951" w:type="dxa"/>
@@ -2720,7 +2234,7 @@
         </w:tc>
         <w:tc>
           <w:tcPr>
-            <w:tcW w:w="4961" w:type="dxa"/>
+            <w:tcW w:w="7088" w:type="dxa"/>
           </w:tcPr>
           <w:p>
             <w:r>
@@ -2728,43 +2242,81 @@
             </w:r>
           </w:p>
         </w:tc>
-        <w:tc>
-          <w:tcPr>
-            <w:tcW w:w="2127" w:type="dxa"/>
-          </w:tcPr>
-          <w:p/>
-        </w:tc>
-      </w:tr>
-      <w:tr>
+      </w:tr>
+      <w:tr>
+        <w:trPr>
+          <w:cantSplit/>
+        </w:trPr>
         <w:tc>
           <w:tcPr>
             <w:tcW w:w="1951" w:type="dxa"/>
           </w:tcPr>
           <w:p>
             <w:r>
+              <w:t>Diversity Gain</w:t>
+            </w:r>
+          </w:p>
+        </w:tc>
+        <w:tc>
+          <w:tcPr>
+            <w:tcW w:w="7088" w:type="dxa"/>
+          </w:tcPr>
+          <w:p>
+            <w:r>
+              <w:t>Adjusts the gain for the dual RX “antenna diversity” mode. Use this control to move radially in/out from the centre of the diversity circle display. The diversity pushbutton toggles between fine and coarse movement.</w:t>
+            </w:r>
+          </w:p>
+        </w:tc>
+      </w:tr>
+      <w:tr>
+        <w:trPr>
+          <w:cantSplit/>
+        </w:trPr>
+        <w:tc>
+          <w:tcPr>
+            <w:tcW w:w="1951" w:type="dxa"/>
+          </w:tcPr>
+          <w:p>
+            <w:r>
+              <w:t>Diversity Phase</w:t>
+            </w:r>
+          </w:p>
+        </w:tc>
+        <w:tc>
+          <w:tcPr>
+            <w:tcW w:w="7088" w:type="dxa"/>
+          </w:tcPr>
+          <w:p>
+            <w:r>
+              <w:t>Adjusts the phase for the dual RX “antenna diversity” mode. Use this control to move around an arc on the diversity circle display. The diversity pushbutton toggles between fine and coarse movement.</w:t>
+            </w:r>
+          </w:p>
+        </w:tc>
+      </w:tr>
+      <w:tr>
+        <w:trPr>
+          <w:cantSplit/>
+        </w:trPr>
+        <w:tc>
+          <w:tcPr>
+            <w:tcW w:w="1951" w:type="dxa"/>
+          </w:tcPr>
+          <w:p>
+            <w:r>
+              <w:lastRenderedPageBreak/>
               <w:t>Multifunction</w:t>
             </w:r>
           </w:p>
         </w:tc>
         <w:tc>
           <w:tcPr>
-            <w:tcW w:w="4961" w:type="dxa"/>
-          </w:tcPr>
-          <w:p>
-            <w:r>
-              <w:t xml:space="preserve">The multifunction encoder can be set to any of these functions by the user. Click the encoder and turn to set the function; click to activate the function.  The </w:t>
-            </w:r>
-            <w:r>
-              <w:lastRenderedPageBreak/>
-              <w:t>single encoder to the right of the display is normally assigned “multifunction”</w:t>
-            </w:r>
-          </w:p>
-        </w:tc>
-        <w:tc>
-          <w:tcPr>
-            <w:tcW w:w="2127" w:type="dxa"/>
-          </w:tcPr>
-          <w:p/>
+            <w:tcW w:w="7088" w:type="dxa"/>
+          </w:tcPr>
+          <w:p>
+            <w:r>
+              <w:t>The multifunction encoder can be set to any of these functions by the user. Click the encoder and turn to set the function; click to activate the function.  The single encoder to the right of the display is normally assigned “multifunction”</w:t>
+            </w:r>
+          </w:p>
         </w:tc>
       </w:tr>
     </w:tbl>
@@ -2814,15 +2366,7 @@
           <w:p/>
           <w:p>
             <w:r>
-              <w:t xml:space="preserve">This is displayed when the console is connected to </w:t>
-            </w:r>
-            <w:proofErr w:type="gramStart"/>
-            <w:r>
-              <w:t>a  USB</w:t>
-            </w:r>
-            <w:proofErr w:type="gramEnd"/>
-            <w:r>
-              <w:t xml:space="preserve"> port and remains visible until a serial connection to a program (usually </w:t>
+              <w:t xml:space="preserve">This is displayed when the console is connected to a USB port and remains visible until a serial connection to a program (usually </w:t>
             </w:r>
             <w:proofErr w:type="spellStart"/>
             <w:r>
@@ -2869,7 +2413,7 @@
                           <pic:cNvPicPr/>
                         </pic:nvPicPr>
                         <pic:blipFill>
-                          <a:blip r:embed="rId8"/>
+                          <a:blip r:embed="rId9"/>
                           <a:stretch>
                             <a:fillRect/>
                           </a:stretch>
@@ -2908,7 +2452,10 @@
           </w:tcPr>
           <w:p>
             <w:r>
-              <w:t xml:space="preserve">Initial display: </w:t>
+              <w:t>Main</w:t>
+            </w:r>
+            <w:r>
+              <w:t xml:space="preserve"> display: </w:t>
             </w:r>
           </w:p>
           <w:p/>
@@ -2942,7 +2489,18 @@
               </w:numPr>
             </w:pPr>
             <w:r>
-              <w:t>VFO LOCK and SPLUIT states are shown under the frequency display</w:t>
+              <w:t>RX state (</w:t>
+            </w:r>
+            <w:proofErr w:type="spellStart"/>
+            <w:r>
+              <w:t>atten</w:t>
+            </w:r>
+            <w:proofErr w:type="spellEnd"/>
+            <w:r>
+              <w:t>, NB/NR</w:t>
+            </w:r>
+            <w:r>
+              <w:t xml:space="preserve"> states) are shown under the frequency display in blue</w:t>
             </w:r>
           </w:p>
           <w:p>
@@ -2954,7 +2512,10 @@
               </w:numPr>
             </w:pPr>
             <w:r>
-              <w:t>An S meter shows received signal level</w:t>
+              <w:t>VFO LOCK and SPLIT states are shown under the frequency display</w:t>
+            </w:r>
+            <w:r>
+              <w:t xml:space="preserve"> in blue</w:t>
             </w:r>
           </w:p>
           <w:p>
@@ -2966,13 +2527,49 @@
               </w:numPr>
             </w:pPr>
             <w:r>
+              <w:t>TX, RX and Tune are indicated in a colour display by the S meter.</w:t>
+            </w:r>
+          </w:p>
+          <w:p>
+            <w:pPr>
+              <w:pStyle w:val="ListParagraph"/>
+              <w:numPr>
+                <w:ilvl w:val="0"/>
+                <w:numId w:val="4"/>
+              </w:numPr>
+            </w:pPr>
+            <w:r>
+              <w:t>The selected IF filter passband is shown in green; “suggested” settings are in blue</w:t>
+            </w:r>
+          </w:p>
+          <w:p>
+            <w:pPr>
+              <w:pStyle w:val="ListParagraph"/>
+              <w:numPr>
+                <w:ilvl w:val="0"/>
+                <w:numId w:val="4"/>
+              </w:numPr>
+            </w:pPr>
+            <w:r>
+              <w:t>An S meter shows received signal level</w:t>
+            </w:r>
+          </w:p>
+          <w:p>
+            <w:pPr>
+              <w:pStyle w:val="ListParagraph"/>
+              <w:numPr>
+                <w:ilvl w:val="0"/>
+                <w:numId w:val="4"/>
+              </w:numPr>
+            </w:pPr>
+            <w:r>
               <w:t>T</w:t>
             </w:r>
             <w:r>
-              <w:t>ouch buttons are available</w:t>
-            </w:r>
-            <w:r>
-              <w:t xml:space="preserve"> to select other screens.</w:t>
+              <w:t xml:space="preserve">ouch buttons </w:t>
+            </w:r>
+            <w:r>
+              <w:t>select other screens.</w:t>
             </w:r>
             <w:r>
               <w:t xml:space="preserve"> </w:t>
@@ -3027,99 +2624,10 @@
                 <w:lang w:eastAsia="en-GB"/>
               </w:rPr>
               <w:drawing>
-                <wp:inline distT="0" distB="0" distL="0" distR="0" wp14:anchorId="7490C3D4" wp14:editId="70B5A475">
-                  <wp:extent cx="2872105" cy="1718945"/>
-                  <wp:effectExtent l="0" t="0" r="4445" b="0"/>
-                  <wp:docPr id="2" name="Picture 2"/>
-                  <wp:cNvGraphicFramePr>
-                    <a:graphicFrameLocks xmlns:a="http://schemas.openxmlformats.org/drawingml/2006/main" noChangeAspect="1"/>
-                  </wp:cNvGraphicFramePr>
-                  <a:graphic xmlns:a="http://schemas.openxmlformats.org/drawingml/2006/main">
-                    <a:graphicData uri="http://schemas.openxmlformats.org/drawingml/2006/picture">
-                      <pic:pic xmlns:pic="http://schemas.openxmlformats.org/drawingml/2006/picture">
-                        <pic:nvPicPr>
-                          <pic:cNvPr id="1" name=""/>
-                          <pic:cNvPicPr/>
-                        </pic:nvPicPr>
-                        <pic:blipFill>
-                          <a:blip r:embed="rId9"/>
-                          <a:stretch>
-                            <a:fillRect/>
-                          </a:stretch>
-                        </pic:blipFill>
-                        <pic:spPr>
-                          <a:xfrm>
-                            <a:off x="0" y="0"/>
-                            <a:ext cx="2872105" cy="1718945"/>
-                          </a:xfrm>
-                          <a:prstGeom prst="rect">
-                            <a:avLst/>
-                          </a:prstGeom>
-                        </pic:spPr>
-                      </pic:pic>
-                    </a:graphicData>
-                  </a:graphic>
-                </wp:inline>
-              </w:drawing>
-            </w:r>
-          </w:p>
-        </w:tc>
-      </w:tr>
-      <w:tr>
-        <w:trPr>
-          <w:cantSplit/>
-        </w:trPr>
-        <w:tc>
-          <w:tcPr>
-            <w:tcW w:w="4503" w:type="dxa"/>
-            <w:tcBorders>
-              <w:top w:val="single" w:sz="4" w:space="0" w:color="auto"/>
-              <w:left w:val="single" w:sz="4" w:space="0" w:color="auto"/>
-              <w:bottom w:val="single" w:sz="4" w:space="0" w:color="auto"/>
-              <w:right w:val="single" w:sz="4" w:space="0" w:color="auto"/>
-            </w:tcBorders>
-            <w:hideMark/>
-          </w:tcPr>
-          <w:p>
-            <w:r>
-              <w:t>In TX:</w:t>
-            </w:r>
-          </w:p>
-          <w:p/>
-          <w:p>
-            <w:r>
-              <w:t>The meter shows TX power</w:t>
-            </w:r>
-            <w:r>
-              <w:t>.</w:t>
-            </w:r>
-          </w:p>
-        </w:tc>
-        <w:tc>
-          <w:tcPr>
-            <w:tcW w:w="4739" w:type="dxa"/>
-            <w:tcBorders>
-              <w:top w:val="single" w:sz="4" w:space="0" w:color="auto"/>
-              <w:left w:val="single" w:sz="4" w:space="0" w:color="auto"/>
-              <w:bottom w:val="single" w:sz="4" w:space="0" w:color="auto"/>
-              <w:right w:val="single" w:sz="4" w:space="0" w:color="auto"/>
-            </w:tcBorders>
-            <w:hideMark/>
-          </w:tcPr>
-          <w:p>
-            <w:pPr>
-              <w:jc w:val="center"/>
-            </w:pPr>
-            <w:r>
-              <w:rPr>
-                <w:noProof/>
-                <w:lang w:eastAsia="en-GB"/>
-              </w:rPr>
-              <w:drawing>
-                <wp:inline distT="0" distB="0" distL="0" distR="0" wp14:anchorId="7EBA6B06" wp14:editId="50A8B7BF">
-                  <wp:extent cx="2872105" cy="1773555"/>
-                  <wp:effectExtent l="0" t="0" r="4445" b="0"/>
-                  <wp:docPr id="16" name="Picture 16"/>
+                <wp:inline distT="0" distB="0" distL="0" distR="0" wp14:anchorId="555F7928" wp14:editId="4AB7E892">
+                  <wp:extent cx="2872105" cy="1743710"/>
+                  <wp:effectExtent l="0" t="0" r="4445" b="8890"/>
+                  <wp:docPr id="13" name="Picture 13"/>
                   <wp:cNvGraphicFramePr>
                     <a:graphicFrameLocks xmlns:a="http://schemas.openxmlformats.org/drawingml/2006/main" noChangeAspect="1"/>
                   </wp:cNvGraphicFramePr>
@@ -3139,7 +2647,7 @@
                         <pic:spPr>
                           <a:xfrm>
                             <a:off x="0" y="0"/>
-                            <a:ext cx="2872105" cy="1773555"/>
+                            <a:ext cx="2872105" cy="1743710"/>
                           </a:xfrm>
                           <a:prstGeom prst="rect">
                             <a:avLst/>
@@ -3171,7 +2679,7 @@
           </w:tcPr>
           <w:p>
             <w:r>
-              <w:t>In TX, Tune:</w:t>
+              <w:t>In TX:</w:t>
             </w:r>
           </w:p>
           <w:p/>
@@ -3182,6 +2690,11 @@
             <w:r>
               <w:t>.</w:t>
             </w:r>
+            <w:r>
+              <w:t xml:space="preserve"> TX is indicated by a red coloured control.</w:t>
+            </w:r>
+            <w:bookmarkStart w:id="0" w:name="_GoBack"/>
+            <w:bookmarkEnd w:id="0"/>
           </w:p>
         </w:tc>
         <w:tc>
@@ -3205,10 +2718,10 @@
                 <w:lang w:eastAsia="en-GB"/>
               </w:rPr>
               <w:drawing>
-                <wp:inline distT="0" distB="0" distL="0" distR="0" wp14:anchorId="06066397" wp14:editId="3E2751ED">
-                  <wp:extent cx="2872105" cy="1778635"/>
-                  <wp:effectExtent l="0" t="0" r="4445" b="0"/>
-                  <wp:docPr id="17" name="Picture 17"/>
+                <wp:inline distT="0" distB="0" distL="0" distR="0" wp14:anchorId="7E75F164" wp14:editId="0DBA7D3F">
+                  <wp:extent cx="2872105" cy="1768475"/>
+                  <wp:effectExtent l="0" t="0" r="4445" b="3175"/>
+                  <wp:docPr id="14" name="Picture 14"/>
                   <wp:cNvGraphicFramePr>
                     <a:graphicFrameLocks xmlns:a="http://schemas.openxmlformats.org/drawingml/2006/main" noChangeAspect="1"/>
                   </wp:cNvGraphicFramePr>
@@ -3228,7 +2741,7 @@
                         <pic:spPr>
                           <a:xfrm>
                             <a:off x="0" y="0"/>
-                            <a:ext cx="2872105" cy="1778635"/>
+                            <a:ext cx="2872105" cy="1768475"/>
                           </a:xfrm>
                           <a:prstGeom prst="rect">
                             <a:avLst/>
@@ -4167,6 +3680,51 @@
               <w:t xml:space="preserve"> </w:t>
             </w:r>
           </w:p>
+          <w:p>
+            <w:r>
+              <w:t xml:space="preserve">The </w:t>
+            </w:r>
+            <w:r>
+              <w:rPr>
+                <w:b/>
+              </w:rPr>
+              <w:t>E</w:t>
+            </w:r>
+            <w:r>
+              <w:rPr>
+                <w:b/>
+              </w:rPr>
+              <w:t>ncoder Divide</w:t>
+            </w:r>
+            <w:r>
+              <w:t xml:space="preserve"> controls give a way of choosing how many encoder “clicks” are sent to </w:t>
+            </w:r>
+            <w:proofErr w:type="spellStart"/>
+            <w:r>
+              <w:t>Pow</w:t>
+            </w:r>
+            <w:r>
+              <w:t>erSDR</w:t>
+            </w:r>
+            <w:proofErr w:type="spellEnd"/>
+            <w:r>
+              <w:t xml:space="preserve"> per “notch” they are turned. For the VFO tuning knob: this provides a simple way to adjust the tuning rate of the VFO encoder. For the other encoders with</w:t>
+            </w:r>
+            <w:r>
+              <w:t xml:space="preserve"> distinct </w:t>
+            </w:r>
+            <w:proofErr w:type="spellStart"/>
+            <w:r>
+              <w:t>noteches</w:t>
+            </w:r>
+            <w:proofErr w:type="spellEnd"/>
+            <w:r>
+              <w:t xml:space="preserve"> as they are turned, this should be set so that you get one “click” per mechanical notch that you feel as it moves. </w:t>
+            </w:r>
+            <w:r>
+              <w:t>Use the I/O Test screen to confirm.</w:t>
+            </w:r>
+          </w:p>
           <w:p/>
         </w:tc>
         <w:tc>
@@ -4184,15 +3742,11 @@
               <w:jc w:val="center"/>
             </w:pPr>
             <w:r>
-              <w:rPr>
-                <w:noProof/>
-                <w:lang w:eastAsia="en-GB"/>
-              </w:rPr>
               <w:drawing>
-                <wp:inline distT="0" distB="0" distL="0" distR="0" wp14:anchorId="323D7AA3" wp14:editId="7B967C34">
-                  <wp:extent cx="2872105" cy="1810385"/>
-                  <wp:effectExtent l="0" t="0" r="4445" b="0"/>
-                  <wp:docPr id="12" name="Picture 12"/>
+                <wp:inline distT="0" distB="0" distL="0" distR="0" wp14:anchorId="56BA350F" wp14:editId="40926D3F">
+                  <wp:extent cx="2872105" cy="1746250"/>
+                  <wp:effectExtent l="0" t="0" r="4445" b="6350"/>
+                  <wp:docPr id="4" name="Picture 4"/>
                   <wp:cNvGraphicFramePr>
                     <a:graphicFrameLocks xmlns:a="http://schemas.openxmlformats.org/drawingml/2006/main" noChangeAspect="1"/>
                   </wp:cNvGraphicFramePr>
@@ -4212,7 +3766,7 @@
                         <pic:spPr>
                           <a:xfrm>
                             <a:off x="0" y="0"/>
-                            <a:ext cx="2872105" cy="1810385"/>
+                            <a:ext cx="2872105" cy="1746250"/>
                           </a:xfrm>
                           <a:prstGeom prst="rect">
                             <a:avLst/>
@@ -4330,7 +3884,6 @@
             <w:pPr>
               <w:jc w:val="center"/>
             </w:pPr>
-            <w:bookmarkStart w:id="0" w:name="_GoBack"/>
             <w:r>
               <w:rPr>
                 <w:noProof/>
@@ -4372,7 +3925,6 @@
                 </wp:inline>
               </w:drawing>
             </w:r>
-            <w:bookmarkEnd w:id="0"/>
           </w:p>
         </w:tc>
       </w:tr>
@@ -4392,6 +3944,7 @@
           </w:tcPr>
           <w:p>
             <w:r>
+              <w:lastRenderedPageBreak/>
               <w:t>I/O test screen:</w:t>
             </w:r>
             <w:r>
@@ -4496,6 +4049,10 @@
               <w:jc w:val="center"/>
             </w:pPr>
             <w:r>
+              <w:rPr>
+                <w:noProof/>
+                <w:lang w:eastAsia="en-GB"/>
+              </w:rPr>
               <w:drawing>
                 <wp:inline distT="0" distB="0" distL="0" distR="0" wp14:anchorId="342A5D91" wp14:editId="585452A6">
                   <wp:extent cx="2872105" cy="1714500"/>
@@ -4541,24 +4098,99 @@
         <w:pStyle w:val="Heading1"/>
       </w:pPr>
       <w:r>
-        <w:t>Assignable Functions</w:t>
+        <w:t>Variable IF Filter</w:t>
       </w:r>
     </w:p>
     <w:p>
       <w:r>
-        <w:t>T</w:t>
-      </w:r>
-      <w:r>
-        <w:t>he list of functions that needs to be assignable to controls is as follows:</w:t>
+        <w:t>A key receiver control to deal with QRM in crowded bands – particularly during busy contests – the variable filter passband. This gives a way to remove QRM from the lower and higher audio frequencies to allow desired signals to be heard.</w:t>
       </w:r>
     </w:p>
     <w:p>
+      <w:r>
+        <w:t xml:space="preserve">The Odin console provides encoder functions to move the lower and upper audio frequency edges of the passband independently. This function is normally assigned to encoder 3. There is also a pushbutton action (also encoder 3) to reset the filters to a sensible start point. </w:t>
+      </w:r>
+    </w:p>
+    <w:p>
+      <w:r>
+        <w:t>The console also provides a display of the filter position, just below the S meter:</w:t>
+      </w:r>
+    </w:p>
+    <w:p>
+      <w:r>
+        <w:rPr>
+          <w:noProof/>
+          <w:lang w:eastAsia="en-GB"/>
+        </w:rPr>
+        <w:drawing>
+          <wp:inline distT="0" distB="0" distL="0" distR="0" wp14:anchorId="7681B122" wp14:editId="687558D0">
+            <wp:extent cx="2872105" cy="1743710"/>
+            <wp:effectExtent l="0" t="0" r="4445" b="8890"/>
+            <wp:docPr id="2" name="Picture 2"/>
+            <wp:cNvGraphicFramePr>
+              <a:graphicFrameLocks xmlns:a="http://schemas.openxmlformats.org/drawingml/2006/main" noChangeAspect="1"/>
+            </wp:cNvGraphicFramePr>
+            <a:graphic xmlns:a="http://schemas.openxmlformats.org/drawingml/2006/main">
+              <a:graphicData uri="http://schemas.openxmlformats.org/drawingml/2006/picture">
+                <pic:pic xmlns:pic="http://schemas.openxmlformats.org/drawingml/2006/picture">
+                  <pic:nvPicPr>
+                    <pic:cNvPr id="1" name=""/>
+                    <pic:cNvPicPr/>
+                  </pic:nvPicPr>
+                  <pic:blipFill>
+                    <a:blip r:embed="rId10"/>
+                    <a:stretch>
+                      <a:fillRect/>
+                    </a:stretch>
+                  </pic:blipFill>
+                  <pic:spPr>
+                    <a:xfrm>
+                      <a:off x="0" y="0"/>
+                      <a:ext cx="2872105" cy="1743710"/>
+                    </a:xfrm>
+                    <a:prstGeom prst="rect">
+                      <a:avLst/>
+                    </a:prstGeom>
+                  </pic:spPr>
+                </pic:pic>
+              </a:graphicData>
+            </a:graphic>
+          </wp:inline>
+        </w:drawing>
+      </w:r>
+    </w:p>
+    <w:p>
+      <w:r>
+        <w:t>The blue display shows “suggested” starting points for the filters. These change with different operating modes.</w:t>
+      </w:r>
+    </w:p>
+    <w:p>
+      <w:r>
+        <w:t xml:space="preserve">The green display shows the actual filter settings, relative to the “suggested” ones. Low audio frequencies (bass) are to the left; high audio frequencies (treble) are to the right. The display shows that the upper and lower frequencies have been increased – probably to reject QRM from a frequency causing low audio interference. </w:t>
+      </w:r>
+    </w:p>
+    <w:p>
+      <w:r>
+        <w:t xml:space="preserve">It’s important to recognise that the encoder controls, and the display, relate to the audio frequencies. The action controlled in </w:t>
+      </w:r>
+      <w:proofErr w:type="spellStart"/>
+      <w:r>
+        <w:t>powerSDR</w:t>
+      </w:r>
+      <w:proofErr w:type="spellEnd"/>
+      <w:r>
+        <w:t xml:space="preserve"> is mode dependent, to lead to that outcome. The behaviours of the controls, in terms of the signals you hear, will be the same for both USB and LSB.</w:t>
+      </w:r>
+    </w:p>
+    <w:p>
       <w:pPr>
         <w:pStyle w:val="Heading1"/>
       </w:pPr>
       <w:r>
-        <w:lastRenderedPageBreak/>
-        <w:t>Initial functions of controls</w:t>
+        <w:t>Factory Settings for C</w:t>
+      </w:r>
+      <w:r>
+        <w:t>ontrols</w:t>
       </w:r>
     </w:p>
     <w:p>
@@ -4661,6 +4293,7 @@
           </w:tcPr>
           <w:p>
             <w:r>
+              <w:lastRenderedPageBreak/>
               <w:t>2A</w:t>
             </w:r>
           </w:p>
@@ -4799,7 +4432,7 @@
           </w:tcPr>
           <w:p>
             <w:r>
-              <w:t>Drive</w:t>
+              <w:t>Diversity Gain</w:t>
             </w:r>
           </w:p>
         </w:tc>
@@ -4809,7 +4442,7 @@
           </w:tcPr>
           <w:p>
             <w:r>
-              <w:t>Drive</w:t>
+              <w:t>Diversity Gain</w:t>
             </w:r>
           </w:p>
         </w:tc>
@@ -4831,7 +4464,7 @@
           </w:tcPr>
           <w:p>
             <w:r>
-              <w:t>Mic Gain</w:t>
+              <w:t>Diversity Phase</w:t>
             </w:r>
           </w:p>
         </w:tc>
@@ -4841,7 +4474,7 @@
           </w:tcPr>
           <w:p>
             <w:r>
-              <w:t>Mic Gain</w:t>
+              <w:t>Diversity Phase</w:t>
             </w:r>
           </w:p>
         </w:tc>
@@ -4917,11 +4550,6 @@
     <w:p>
       <w:r>
         <w:t>(This gives the end result of each being single function)</w:t>
-      </w:r>
-    </w:p>
-    <w:p>
-      <w:r>
-        <w:t>(Note that encoder 4A/B likely to be allocated to “Diversity” gain &amp; phase)</w:t>
       </w:r>
     </w:p>
     <w:p>
@@ -5797,7 +5425,7 @@
           </w:tcPr>
           <w:p>
             <w:r>
-              <w:t>(No function)</w:t>
+              <w:t>Diversity speed</w:t>
             </w:r>
           </w:p>
         </w:tc>
@@ -5845,6 +5473,35 @@
       <w:r>
         <w:t>Note Encoder 1 is the VFO encoder and has no pushbutton)</w:t>
       </w:r>
+    </w:p>
+    <w:p>
+      <w:pPr>
+        <w:pStyle w:val="Heading1"/>
+      </w:pPr>
+      <w:r>
+        <w:t>Issues for Consideration</w:t>
+      </w:r>
+    </w:p>
+    <w:p>
+      <w:pPr>
+        <w:pStyle w:val="ListParagraph"/>
+        <w:numPr>
+          <w:ilvl w:val="0"/>
+          <w:numId w:val="9"/>
+        </w:numPr>
+      </w:pPr>
+      <w:r>
+        <w:t>Currently there are “VFO A Tune” and “VFO B Tune” functions that can be assigned to the encoders. The main VFO knob is always assigned to the selected VFO tuning function; should the encoders only have an option to be “other VFO tune”?</w:t>
+      </w:r>
+    </w:p>
+    <w:p>
+      <w:pPr>
+        <w:pStyle w:val="ListParagraph"/>
+        <w:numPr>
+          <w:ilvl w:val="0"/>
+          <w:numId w:val="9"/>
+        </w:numPr>
+      </w:pPr>
     </w:p>
     <w:p/>
     <w:sectPr>
@@ -5973,6 +5630,95 @@
     </w:lvl>
   </w:abstractNum>
   <w:abstractNum w:abstractNumId="1" w15:restartNumberingAfterBreak="0">
+    <w:nsid w:val="232E541D"/>
+    <w:multiLevelType w:val="hybridMultilevel"/>
+    <w:tmpl w:val="74A6994C"/>
+    <w:lvl w:ilvl="0" w:tplc="0809000F">
+      <w:start w:val="1"/>
+      <w:numFmt w:val="decimal"/>
+      <w:lvlText w:val="%1."/>
+      <w:lvlJc w:val="left"/>
+      <w:pPr>
+        <w:ind w:left="720" w:hanging="360"/>
+      </w:pPr>
+      <w:rPr>
+        <w:rFonts w:hint="default"/>
+      </w:rPr>
+    </w:lvl>
+    <w:lvl w:ilvl="1" w:tplc="08090019" w:tentative="1">
+      <w:start w:val="1"/>
+      <w:numFmt w:val="lowerLetter"/>
+      <w:lvlText w:val="%2."/>
+      <w:lvlJc w:val="left"/>
+      <w:pPr>
+        <w:ind w:left="1440" w:hanging="360"/>
+      </w:pPr>
+    </w:lvl>
+    <w:lvl w:ilvl="2" w:tplc="0809001B" w:tentative="1">
+      <w:start w:val="1"/>
+      <w:numFmt w:val="lowerRoman"/>
+      <w:lvlText w:val="%3."/>
+      <w:lvlJc w:val="right"/>
+      <w:pPr>
+        <w:ind w:left="2160" w:hanging="180"/>
+      </w:pPr>
+    </w:lvl>
+    <w:lvl w:ilvl="3" w:tplc="0809000F" w:tentative="1">
+      <w:start w:val="1"/>
+      <w:numFmt w:val="decimal"/>
+      <w:lvlText w:val="%4."/>
+      <w:lvlJc w:val="left"/>
+      <w:pPr>
+        <w:ind w:left="2880" w:hanging="360"/>
+      </w:pPr>
+    </w:lvl>
+    <w:lvl w:ilvl="4" w:tplc="08090019" w:tentative="1">
+      <w:start w:val="1"/>
+      <w:numFmt w:val="lowerLetter"/>
+      <w:lvlText w:val="%5."/>
+      <w:lvlJc w:val="left"/>
+      <w:pPr>
+        <w:ind w:left="3600" w:hanging="360"/>
+      </w:pPr>
+    </w:lvl>
+    <w:lvl w:ilvl="5" w:tplc="0809001B" w:tentative="1">
+      <w:start w:val="1"/>
+      <w:numFmt w:val="lowerRoman"/>
+      <w:lvlText w:val="%6."/>
+      <w:lvlJc w:val="right"/>
+      <w:pPr>
+        <w:ind w:left="4320" w:hanging="180"/>
+      </w:pPr>
+    </w:lvl>
+    <w:lvl w:ilvl="6" w:tplc="0809000F" w:tentative="1">
+      <w:start w:val="1"/>
+      <w:numFmt w:val="decimal"/>
+      <w:lvlText w:val="%7."/>
+      <w:lvlJc w:val="left"/>
+      <w:pPr>
+        <w:ind w:left="5040" w:hanging="360"/>
+      </w:pPr>
+    </w:lvl>
+    <w:lvl w:ilvl="7" w:tplc="08090019" w:tentative="1">
+      <w:start w:val="1"/>
+      <w:numFmt w:val="lowerLetter"/>
+      <w:lvlText w:val="%8."/>
+      <w:lvlJc w:val="left"/>
+      <w:pPr>
+        <w:ind w:left="5760" w:hanging="360"/>
+      </w:pPr>
+    </w:lvl>
+    <w:lvl w:ilvl="8" w:tplc="0809001B" w:tentative="1">
+      <w:start w:val="1"/>
+      <w:numFmt w:val="lowerRoman"/>
+      <w:lvlText w:val="%9."/>
+      <w:lvlJc w:val="right"/>
+      <w:pPr>
+        <w:ind w:left="6480" w:hanging="180"/>
+      </w:pPr>
+    </w:lvl>
+  </w:abstractNum>
+  <w:abstractNum w:abstractNumId="2" w15:restartNumberingAfterBreak="0">
     <w:nsid w:val="2CA1549C"/>
     <w:multiLevelType w:val="hybridMultilevel"/>
     <w:tmpl w:val="3802FFE6"/>
@@ -6085,7 +5831,7 @@
       </w:rPr>
     </w:lvl>
   </w:abstractNum>
-  <w:abstractNum w:abstractNumId="2" w15:restartNumberingAfterBreak="0">
+  <w:abstractNum w:abstractNumId="3" w15:restartNumberingAfterBreak="0">
     <w:nsid w:val="31EC66AB"/>
     <w:multiLevelType w:val="hybridMultilevel"/>
     <w:tmpl w:val="0C021DEA"/>
@@ -6198,7 +5944,7 @@
       </w:rPr>
     </w:lvl>
   </w:abstractNum>
-  <w:abstractNum w:abstractNumId="3" w15:restartNumberingAfterBreak="0">
+  <w:abstractNum w:abstractNumId="4" w15:restartNumberingAfterBreak="0">
     <w:nsid w:val="33F278DC"/>
     <w:multiLevelType w:val="hybridMultilevel"/>
     <w:tmpl w:val="CA0E19A4"/>
@@ -6311,7 +6057,7 @@
       </w:rPr>
     </w:lvl>
   </w:abstractNum>
-  <w:abstractNum w:abstractNumId="4" w15:restartNumberingAfterBreak="0">
+  <w:abstractNum w:abstractNumId="5" w15:restartNumberingAfterBreak="0">
     <w:nsid w:val="42EA5622"/>
     <w:multiLevelType w:val="hybridMultilevel"/>
     <w:tmpl w:val="1C7ABCEA"/>
@@ -6424,7 +6170,7 @@
       </w:rPr>
     </w:lvl>
   </w:abstractNum>
-  <w:abstractNum w:abstractNumId="5" w15:restartNumberingAfterBreak="0">
+  <w:abstractNum w:abstractNumId="6" w15:restartNumberingAfterBreak="0">
     <w:nsid w:val="54FC06D0"/>
     <w:multiLevelType w:val="hybridMultilevel"/>
     <w:tmpl w:val="F41A3F52"/>
@@ -6537,7 +6283,7 @@
       </w:rPr>
     </w:lvl>
   </w:abstractNum>
-  <w:abstractNum w:abstractNumId="6" w15:restartNumberingAfterBreak="0">
+  <w:abstractNum w:abstractNumId="7" w15:restartNumberingAfterBreak="0">
     <w:nsid w:val="6B154D2F"/>
     <w:multiLevelType w:val="hybridMultilevel"/>
     <w:tmpl w:val="AAB6ABCC"/>
@@ -6650,7 +6396,7 @@
       </w:rPr>
     </w:lvl>
   </w:abstractNum>
-  <w:abstractNum w:abstractNumId="7" w15:restartNumberingAfterBreak="0">
+  <w:abstractNum w:abstractNumId="8" w15:restartNumberingAfterBreak="0">
     <w:nsid w:val="79296A4E"/>
     <w:multiLevelType w:val="hybridMultilevel"/>
     <w:tmpl w:val="E0C8FD64"/>
@@ -6764,28 +6510,31 @@
     </w:lvl>
   </w:abstractNum>
   <w:num w:numId="1">
+    <w:abstractNumId w:val="8"/>
+  </w:num>
+  <w:num w:numId="2">
+    <w:abstractNumId w:val="3"/>
+  </w:num>
+  <w:num w:numId="3">
     <w:abstractNumId w:val="7"/>
   </w:num>
-  <w:num w:numId="2">
-    <w:abstractNumId w:val="2"/>
+  <w:num w:numId="4">
+    <w:abstractNumId w:val="4"/>
   </w:num>
-  <w:num w:numId="3">
+  <w:num w:numId="5">
     <w:abstractNumId w:val="6"/>
   </w:num>
-  <w:num w:numId="4">
-    <w:abstractNumId w:val="3"/>
-  </w:num>
-  <w:num w:numId="5">
-    <w:abstractNumId w:val="5"/>
-  </w:num>
   <w:num w:numId="6">
-    <w:abstractNumId w:val="1"/>
+    <w:abstractNumId w:val="2"/>
   </w:num>
   <w:num w:numId="7">
     <w:abstractNumId w:val="0"/>
   </w:num>
   <w:num w:numId="8">
-    <w:abstractNumId w:val="4"/>
+    <w:abstractNumId w:val="5"/>
+  </w:num>
+  <w:num w:numId="9">
+    <w:abstractNumId w:val="1"/>
   </w:num>
 </w:numbering>
 </file>
@@ -7625,7 +7374,7 @@
 </file>
 
 <file path=customXml/itemProps1.xml><?xml version="1.0" encoding="utf-8"?>
-<ds:datastoreItem xmlns:ds="http://schemas.openxmlformats.org/officeDocument/2006/customXml" ds:itemID="{381ABAFC-3B5B-4A00-AB24-FCF12303E440}">
+<ds:datastoreItem xmlns:ds="http://schemas.openxmlformats.org/officeDocument/2006/customXml" ds:itemID="{FFF32058-D3FE-4B5A-8022-7B0F69D68F34}">
   <ds:schemaRefs>
     <ds:schemaRef ds:uri="http://schemas.openxmlformats.org/officeDocument/2006/bibliography"/>
   </ds:schemaRefs>

</xml_diff>

<commit_message>
added mini; encoder setup
Added additional 3.2" display type for mini console

Added option to reverse encoder direction in the encoder setup screen
</commit_message>
<xml_diff>
--- a/documentation/ODIN SDR console user guide.docx
+++ b/documentation/ODIN SDR console user guide.docx
@@ -65,7 +65,7 @@
           <v:shape id="_x0000_i1025" type="#_x0000_t75" style="width:484.1pt;height:284.25pt" o:ole="">
             <v:imagedata r:id="rId6" o:title=""/>
           </v:shape>
-          <o:OLEObject Type="Embed" ProgID="Visio.Drawing.15" ShapeID="_x0000_i1025" DrawAspect="Content" ObjectID="_1587928888" r:id="rId7"/>
+          <o:OLEObject Type="Embed" ProgID="Visio.Drawing.15" ShapeID="_x0000_i1025" DrawAspect="Content" ObjectID="_1588277780" r:id="rId7"/>
         </w:object>
       </w:r>
     </w:p>
@@ -3703,15 +3703,7 @@
               <w:t xml:space="preserve"> per “notch” they are turned. For the VFO tuning knob: this provides a simple way to adjust the tuning rate of the VFO encoder. For the other encoders with</w:t>
             </w:r>
             <w:r>
-              <w:t xml:space="preserve"> distinct </w:t>
-            </w:r>
-            <w:proofErr w:type="spellStart"/>
-            <w:r>
-              <w:t>noteches</w:t>
-            </w:r>
-            <w:proofErr w:type="spellEnd"/>
-            <w:r>
-              <w:t xml:space="preserve"> as they are turned, this should be set so that you get one “click” per mechanical notch that you feel as it moves. </w:t>
+              <w:t xml:space="preserve"> distinct notches as they are turned, this should be set so that you get one “click” per mechanical notch that you feel as it moves. </w:t>
             </w:r>
             <w:r>
               <w:t>Use the I/O Test screen to confirm.</w:t>
@@ -3820,7 +3812,13 @@
           <w:p/>
           <w:p>
             <w:r>
-              <w:t>Use the +/- buttons at the top to choose a control. It function is then shown below.</w:t>
+              <w:t>Use the +/- buttons at the top to choose a control. It</w:t>
+            </w:r>
+            <w:r>
+              <w:t>s</w:t>
+            </w:r>
+            <w:r>
+              <w:t xml:space="preserve"> function is then shown below.</w:t>
             </w:r>
           </w:p>
           <w:p/>
@@ -3830,6 +3828,18 @@
             </w:r>
           </w:p>
           <w:p/>
+          <w:p>
+            <w:r>
+              <w:t>For encoders: the direction for the encoder can be reversed. If</w:t>
+            </w:r>
+            <w:r>
+              <w:t xml:space="preserve"> its action is to reduce a control setting when turned clockwise, click the “Direction” button to say “reversed”.</w:t>
+            </w:r>
+          </w:p>
+          <w:p>
+            <w:bookmarkStart w:id="0" w:name="_GoBack"/>
+            <w:bookmarkEnd w:id="0"/>
+          </w:p>
           <w:p>
             <w:r>
               <w:rPr>
@@ -3880,15 +3890,11 @@
               <w:jc w:val="center"/>
             </w:pPr>
             <w:r>
-              <w:rPr>
-                <w:noProof/>
-                <w:lang w:eastAsia="en-GB"/>
-              </w:rPr>
               <w:drawing>
-                <wp:inline distT="0" distB="0" distL="0" distR="0" wp14:anchorId="7760FE42" wp14:editId="5F07187F">
-                  <wp:extent cx="2872105" cy="1772920"/>
-                  <wp:effectExtent l="0" t="0" r="4445" b="0"/>
-                  <wp:docPr id="15" name="Picture 15"/>
+                <wp:inline distT="0" distB="0" distL="0" distR="0" wp14:anchorId="72107E03" wp14:editId="7DBF3DDC">
+                  <wp:extent cx="2872105" cy="1630680"/>
+                  <wp:effectExtent l="0" t="0" r="4445" b="7620"/>
+                  <wp:docPr id="12" name="Picture 12"/>
                   <wp:cNvGraphicFramePr>
                     <a:graphicFrameLocks xmlns:a="http://schemas.openxmlformats.org/drawingml/2006/main" noChangeAspect="1"/>
                   </wp:cNvGraphicFramePr>
@@ -3908,7 +3914,7 @@
                         <pic:spPr>
                           <a:xfrm>
                             <a:off x="0" y="0"/>
-                            <a:ext cx="2872105" cy="1772920"/>
+                            <a:ext cx="2872105" cy="1630680"/>
                           </a:xfrm>
                           <a:prstGeom prst="rect">
                             <a:avLst/>
@@ -4703,8 +4709,6 @@
                 <w:b/>
               </w:rPr>
             </w:pPr>
-            <w:bookmarkStart w:id="0" w:name="_GoBack"/>
-            <w:bookmarkEnd w:id="0"/>
             <w:r>
               <w:rPr>
                 <w:b/>
@@ -7239,7 +7243,7 @@
 </file>
 
 <file path=customXml/itemProps1.xml><?xml version="1.0" encoding="utf-8"?>
-<ds:datastoreItem xmlns:ds="http://schemas.openxmlformats.org/officeDocument/2006/customXml" ds:itemID="{1FB50DDA-17C2-428A-ACC1-673ACCF4EBF0}">
+<ds:datastoreItem xmlns:ds="http://schemas.openxmlformats.org/officeDocument/2006/customXml" ds:itemID="{7D792CAA-5FC5-4022-A833-B51578A5750A}">
   <ds:schemaRefs>
     <ds:schemaRef ds:uri="http://schemas.openxmlformats.org/officeDocument/2006/bibliography"/>
   </ds:schemaRefs>

</xml_diff>